<commit_message>
Se termianron las clases secundarias y se empezó a trabajar en las principales.
</commit_message>
<xml_diff>
--- a/Arreglos y Excepciones.docx
+++ b/Arreglos y Excepciones.docx
@@ -274,23 +274,7 @@
           <w:color w:val="4F81BC"/>
           <w:spacing w:val="-4"/>
         </w:rPr>
-        <w:t xml:space="preserve"> </w:t>
-      </w:r>
-      <w:proofErr w:type="spellStart"/>
-      <w:r>
-        <w:rPr>
-          <w:color w:val="4F81BC"/>
-          <w:spacing w:val="-4"/>
-        </w:rPr>
-        <w:t>pts</w:t>
-      </w:r>
-      <w:proofErr w:type="spellEnd"/>
-      <w:r>
-        <w:rPr>
-          <w:color w:val="4F81BC"/>
-          <w:spacing w:val="-4"/>
-        </w:rPr>
-        <w:t>)</w:t>
+        <w:t xml:space="preserve"> pts)</w:t>
       </w:r>
     </w:p>
     <w:p>
@@ -486,21 +470,12 @@
         </w:rPr>
         <w:t xml:space="preserve"> </w:t>
       </w:r>
-      <w:proofErr w:type="spellStart"/>
       <w:r>
         <w:rPr>
           <w:color w:val="4F81BC"/>
           <w:spacing w:val="-4"/>
         </w:rPr>
-        <w:t>pts</w:t>
-      </w:r>
-      <w:proofErr w:type="spellEnd"/>
-      <w:r>
-        <w:rPr>
-          <w:color w:val="4F81BC"/>
-          <w:spacing w:val="-4"/>
-        </w:rPr>
-        <w:t>)</w:t>
+        <w:t>pts)</w:t>
       </w:r>
     </w:p>
     <w:tbl>
@@ -596,7 +571,6 @@
                 <w:sz w:val="24"/>
               </w:rPr>
             </w:pPr>
-            <w:proofErr w:type="spellStart"/>
             <w:r>
               <w:rPr>
                 <w:rFonts w:ascii="Times New Roman"/>
@@ -604,7 +578,6 @@
               </w:rPr>
               <w:t>Main</w:t>
             </w:r>
-            <w:proofErr w:type="spellEnd"/>
           </w:p>
         </w:tc>
         <w:tc>
@@ -1131,7 +1104,6 @@
         </w:rPr>
         <w:t xml:space="preserve"> </w:t>
       </w:r>
-      <w:proofErr w:type="spellStart"/>
       <w:r>
         <w:rPr>
           <w:rFonts w:ascii="Calibri"/>
@@ -1140,18 +1112,7 @@
           <w:spacing w:val="-4"/>
           <w:sz w:val="26"/>
         </w:rPr>
-        <w:t>pts</w:t>
-      </w:r>
-      <w:proofErr w:type="spellEnd"/>
-      <w:r>
-        <w:rPr>
-          <w:rFonts w:ascii="Calibri"/>
-          <w:b/>
-          <w:color w:val="4F81BC"/>
-          <w:spacing w:val="-4"/>
-          <w:sz w:val="26"/>
-        </w:rPr>
-        <w:t>)</w:t>
+        <w:t>pts)</w:t>
       </w:r>
     </w:p>
     <w:p>
@@ -1160,14 +1121,12 @@
         <w:spacing w:before="46"/>
         <w:ind w:left="360"/>
       </w:pPr>
-      <w:proofErr w:type="spellStart"/>
       <w:r>
         <w:rPr>
           <w:spacing w:val="-2"/>
         </w:rPr>
         <w:t>Main</w:t>
       </w:r>
-      <w:proofErr w:type="spellEnd"/>
       <w:r>
         <w:rPr>
           <w:spacing w:val="-2"/>
@@ -2216,46 +2175,42 @@
                 <w:rFonts w:ascii="Times New Roman"/>
               </w:rPr>
             </w:pPr>
-            <w:proofErr w:type="spellStart"/>
             <w:r>
               <w:rPr>
                 <w:rFonts w:ascii="Times New Roman"/>
               </w:rPr>
               <w:t>Scaner</w:t>
             </w:r>
-            <w:proofErr w:type="spellEnd"/>
-          </w:p>
-          <w:p>
-            <w:pPr>
-              <w:pStyle w:val="TableParagraph"/>
-              <w:rPr>
-                <w:rFonts w:ascii="Times New Roman"/>
-              </w:rPr>
-            </w:pPr>
-          </w:p>
-          <w:p>
-            <w:pPr>
-              <w:pStyle w:val="TableParagraph"/>
-              <w:rPr>
-                <w:rFonts w:ascii="Times New Roman"/>
-              </w:rPr>
-            </w:pPr>
-          </w:p>
-          <w:p>
-            <w:pPr>
-              <w:pStyle w:val="TableParagraph"/>
-              <w:rPr>
-                <w:rFonts w:ascii="Times New Roman"/>
-              </w:rPr>
-            </w:pPr>
-            <w:proofErr w:type="spellStart"/>
+          </w:p>
+          <w:p>
+            <w:pPr>
+              <w:pStyle w:val="TableParagraph"/>
+              <w:rPr>
+                <w:rFonts w:ascii="Times New Roman"/>
+              </w:rPr>
+            </w:pPr>
+          </w:p>
+          <w:p>
+            <w:pPr>
+              <w:pStyle w:val="TableParagraph"/>
+              <w:rPr>
+                <w:rFonts w:ascii="Times New Roman"/>
+              </w:rPr>
+            </w:pPr>
+          </w:p>
+          <w:p>
+            <w:pPr>
+              <w:pStyle w:val="TableParagraph"/>
+              <w:rPr>
+                <w:rFonts w:ascii="Times New Roman"/>
+              </w:rPr>
+            </w:pPr>
             <w:r>
               <w:rPr>
                 <w:rFonts w:ascii="Times New Roman"/>
               </w:rPr>
               <w:t>System.out</w:t>
             </w:r>
-            <w:proofErr w:type="spellEnd"/>
           </w:p>
         </w:tc>
         <w:tc>
@@ -2269,57 +2224,41 @@
                 <w:rFonts w:ascii="Times New Roman"/>
               </w:rPr>
             </w:pPr>
-            <w:proofErr w:type="spellStart"/>
-            <w:r>
-              <w:rPr>
-                <w:rFonts w:ascii="Times New Roman"/>
-              </w:rPr>
-              <w:t>Private</w:t>
-            </w:r>
-            <w:proofErr w:type="spellEnd"/>
-            <w:r>
-              <w:rPr>
-                <w:rFonts w:ascii="Times New Roman"/>
-              </w:rPr>
-              <w:t xml:space="preserve"> final</w:t>
-            </w:r>
-          </w:p>
-          <w:p>
-            <w:pPr>
-              <w:pStyle w:val="TableParagraph"/>
-              <w:rPr>
-                <w:rFonts w:ascii="Times New Roman"/>
-              </w:rPr>
-            </w:pPr>
-          </w:p>
-          <w:p>
-            <w:pPr>
-              <w:pStyle w:val="TableParagraph"/>
-              <w:rPr>
-                <w:rFonts w:ascii="Times New Roman"/>
-              </w:rPr>
-            </w:pPr>
-          </w:p>
-          <w:p>
-            <w:pPr>
-              <w:pStyle w:val="TableParagraph"/>
-              <w:rPr>
-                <w:rFonts w:ascii="Times New Roman"/>
-              </w:rPr>
-            </w:pPr>
-            <w:proofErr w:type="spellStart"/>
-            <w:r>
-              <w:rPr>
-                <w:rFonts w:ascii="Times New Roman"/>
-              </w:rPr>
-              <w:t>Private</w:t>
-            </w:r>
-            <w:proofErr w:type="spellEnd"/>
-            <w:r>
-              <w:rPr>
-                <w:rFonts w:ascii="Times New Roman"/>
-              </w:rPr>
-              <w:t xml:space="preserve"> final</w:t>
+            <w:r>
+              <w:rPr>
+                <w:rFonts w:ascii="Times New Roman"/>
+              </w:rPr>
+              <w:t>Private final</w:t>
+            </w:r>
+          </w:p>
+          <w:p>
+            <w:pPr>
+              <w:pStyle w:val="TableParagraph"/>
+              <w:rPr>
+                <w:rFonts w:ascii="Times New Roman"/>
+              </w:rPr>
+            </w:pPr>
+          </w:p>
+          <w:p>
+            <w:pPr>
+              <w:pStyle w:val="TableParagraph"/>
+              <w:rPr>
+                <w:rFonts w:ascii="Times New Roman"/>
+              </w:rPr>
+            </w:pPr>
+          </w:p>
+          <w:p>
+            <w:pPr>
+              <w:pStyle w:val="TableParagraph"/>
+              <w:rPr>
+                <w:rFonts w:ascii="Times New Roman"/>
+              </w:rPr>
+            </w:pPr>
+            <w:r>
+              <w:rPr>
+                <w:rFonts w:ascii="Times New Roman"/>
+              </w:rPr>
+              <w:t>Private final</w:t>
             </w:r>
           </w:p>
         </w:tc>
@@ -2649,84 +2588,72 @@
                 <w:rFonts w:ascii="Times New Roman"/>
               </w:rPr>
             </w:pPr>
-            <w:proofErr w:type="spellStart"/>
-            <w:r>
-              <w:rPr>
-                <w:rFonts w:ascii="Times New Roman"/>
-              </w:rPr>
-              <w:t>C</w:t>
-            </w:r>
-            <w:r>
-              <w:rPr>
-                <w:rFonts w:ascii="Times New Roman"/>
-              </w:rPr>
-              <w:t>har</w:t>
-            </w:r>
-            <w:proofErr w:type="spellEnd"/>
-          </w:p>
-          <w:p>
-            <w:pPr>
-              <w:pStyle w:val="TableParagraph"/>
-              <w:rPr>
-                <w:rFonts w:ascii="Times New Roman"/>
-              </w:rPr>
-            </w:pPr>
-          </w:p>
-          <w:p>
-            <w:pPr>
-              <w:pStyle w:val="TableParagraph"/>
-              <w:rPr>
-                <w:rFonts w:ascii="Times New Roman"/>
-              </w:rPr>
-            </w:pPr>
-          </w:p>
-          <w:p>
-            <w:pPr>
-              <w:pStyle w:val="TableParagraph"/>
-              <w:rPr>
-                <w:rFonts w:ascii="Times New Roman"/>
-              </w:rPr>
-            </w:pPr>
-            <w:proofErr w:type="spellStart"/>
+            <w:r>
+              <w:rPr>
+                <w:rFonts w:ascii="Times New Roman"/>
+              </w:rPr>
+              <w:t>String</w:t>
+            </w:r>
+          </w:p>
+          <w:p>
+            <w:pPr>
+              <w:pStyle w:val="TableParagraph"/>
+              <w:rPr>
+                <w:rFonts w:ascii="Times New Roman"/>
+              </w:rPr>
+            </w:pPr>
+          </w:p>
+          <w:p>
+            <w:pPr>
+              <w:pStyle w:val="TableParagraph"/>
+              <w:rPr>
+                <w:rFonts w:ascii="Times New Roman"/>
+              </w:rPr>
+            </w:pPr>
+          </w:p>
+          <w:p>
+            <w:pPr>
+              <w:pStyle w:val="TableParagraph"/>
+              <w:rPr>
+                <w:rFonts w:ascii="Times New Roman"/>
+              </w:rPr>
+            </w:pPr>
             <w:r>
               <w:rPr>
                 <w:rFonts w:ascii="Times New Roman"/>
               </w:rPr>
               <w:t>Boolean</w:t>
             </w:r>
-            <w:proofErr w:type="spellEnd"/>
-          </w:p>
-          <w:p>
-            <w:pPr>
-              <w:pStyle w:val="TableParagraph"/>
-              <w:rPr>
-                <w:rFonts w:ascii="Times New Roman"/>
-              </w:rPr>
-            </w:pPr>
-          </w:p>
-          <w:p>
-            <w:pPr>
-              <w:pStyle w:val="TableParagraph"/>
-              <w:rPr>
-                <w:rFonts w:ascii="Times New Roman"/>
-              </w:rPr>
-            </w:pPr>
-          </w:p>
-          <w:p>
-            <w:pPr>
-              <w:pStyle w:val="TableParagraph"/>
-              <w:rPr>
-                <w:rFonts w:ascii="Times New Roman"/>
-              </w:rPr>
-            </w:pPr>
-            <w:proofErr w:type="spellStart"/>
+          </w:p>
+          <w:p>
+            <w:pPr>
+              <w:pStyle w:val="TableParagraph"/>
+              <w:rPr>
+                <w:rFonts w:ascii="Times New Roman"/>
+              </w:rPr>
+            </w:pPr>
+          </w:p>
+          <w:p>
+            <w:pPr>
+              <w:pStyle w:val="TableParagraph"/>
+              <w:rPr>
+                <w:rFonts w:ascii="Times New Roman"/>
+              </w:rPr>
+            </w:pPr>
+          </w:p>
+          <w:p>
+            <w:pPr>
+              <w:pStyle w:val="TableParagraph"/>
+              <w:rPr>
+                <w:rFonts w:ascii="Times New Roman"/>
+              </w:rPr>
+            </w:pPr>
             <w:r>
               <w:rPr>
                 <w:rFonts w:ascii="Times New Roman"/>
               </w:rPr>
               <w:t>Boolean</w:t>
             </w:r>
-            <w:proofErr w:type="spellEnd"/>
           </w:p>
         </w:tc>
         <w:tc>
@@ -2740,84 +2667,72 @@
                 <w:rFonts w:ascii="Times New Roman"/>
               </w:rPr>
             </w:pPr>
-            <w:proofErr w:type="spellStart"/>
+            <w:r>
+              <w:rPr>
+                <w:rFonts w:ascii="Times New Roman"/>
+              </w:rPr>
+              <w:t>Private final</w:t>
+            </w:r>
+          </w:p>
+          <w:p>
+            <w:pPr>
+              <w:pStyle w:val="TableParagraph"/>
+              <w:rPr>
+                <w:rFonts w:ascii="Times New Roman"/>
+              </w:rPr>
+            </w:pPr>
+          </w:p>
+          <w:p>
+            <w:pPr>
+              <w:pStyle w:val="TableParagraph"/>
+              <w:rPr>
+                <w:rFonts w:ascii="Times New Roman"/>
+              </w:rPr>
+            </w:pPr>
+          </w:p>
+          <w:p>
+            <w:pPr>
+              <w:pStyle w:val="TableParagraph"/>
+              <w:rPr>
+                <w:rFonts w:ascii="Times New Roman"/>
+              </w:rPr>
+            </w:pPr>
             <w:r>
               <w:rPr>
                 <w:rFonts w:ascii="Times New Roman"/>
               </w:rPr>
               <w:t>Private</w:t>
             </w:r>
-            <w:proofErr w:type="spellEnd"/>
-            <w:r>
-              <w:rPr>
-                <w:rFonts w:ascii="Times New Roman"/>
-              </w:rPr>
-              <w:t xml:space="preserve"> final</w:t>
-            </w:r>
-          </w:p>
-          <w:p>
-            <w:pPr>
-              <w:pStyle w:val="TableParagraph"/>
-              <w:rPr>
-                <w:rFonts w:ascii="Times New Roman"/>
-              </w:rPr>
-            </w:pPr>
-          </w:p>
-          <w:p>
-            <w:pPr>
-              <w:pStyle w:val="TableParagraph"/>
-              <w:rPr>
-                <w:rFonts w:ascii="Times New Roman"/>
-              </w:rPr>
-            </w:pPr>
-          </w:p>
-          <w:p>
-            <w:pPr>
-              <w:pStyle w:val="TableParagraph"/>
-              <w:rPr>
-                <w:rFonts w:ascii="Times New Roman"/>
-              </w:rPr>
-            </w:pPr>
-            <w:proofErr w:type="spellStart"/>
+          </w:p>
+          <w:p>
+            <w:pPr>
+              <w:pStyle w:val="TableParagraph"/>
+              <w:rPr>
+                <w:rFonts w:ascii="Times New Roman"/>
+              </w:rPr>
+            </w:pPr>
+          </w:p>
+          <w:p>
+            <w:pPr>
+              <w:pStyle w:val="TableParagraph"/>
+              <w:rPr>
+                <w:rFonts w:ascii="Times New Roman"/>
+              </w:rPr>
+            </w:pPr>
+          </w:p>
+          <w:p>
+            <w:pPr>
+              <w:pStyle w:val="TableParagraph"/>
+              <w:rPr>
+                <w:rFonts w:ascii="Times New Roman"/>
+              </w:rPr>
+            </w:pPr>
             <w:r>
               <w:rPr>
                 <w:rFonts w:ascii="Times New Roman"/>
               </w:rPr>
               <w:t>Private</w:t>
             </w:r>
-            <w:proofErr w:type="spellEnd"/>
-          </w:p>
-          <w:p>
-            <w:pPr>
-              <w:pStyle w:val="TableParagraph"/>
-              <w:rPr>
-                <w:rFonts w:ascii="Times New Roman"/>
-              </w:rPr>
-            </w:pPr>
-          </w:p>
-          <w:p>
-            <w:pPr>
-              <w:pStyle w:val="TableParagraph"/>
-              <w:rPr>
-                <w:rFonts w:ascii="Times New Roman"/>
-              </w:rPr>
-            </w:pPr>
-          </w:p>
-          <w:p>
-            <w:pPr>
-              <w:pStyle w:val="TableParagraph"/>
-              <w:rPr>
-                <w:rFonts w:ascii="Times New Roman"/>
-              </w:rPr>
-            </w:pPr>
-            <w:proofErr w:type="spellStart"/>
-            <w:r>
-              <w:rPr>
-                <w:rFonts w:ascii="Times New Roman"/>
-              </w:rPr>
-              <w:t>Private</w:t>
-            </w:r>
-            <w:proofErr w:type="spellEnd"/>
           </w:p>
         </w:tc>
         <w:tc>
@@ -3155,70 +3070,64 @@
                 <w:rFonts w:ascii="Times New Roman"/>
               </w:rPr>
             </w:pPr>
-            <w:proofErr w:type="spellStart"/>
             <w:r>
               <w:rPr>
                 <w:rFonts w:ascii="Times New Roman"/>
               </w:rPr>
               <w:t>String</w:t>
             </w:r>
-            <w:proofErr w:type="spellEnd"/>
-          </w:p>
-          <w:p>
-            <w:pPr>
-              <w:pStyle w:val="TableParagraph"/>
-              <w:rPr>
-                <w:rFonts w:ascii="Times New Roman"/>
-              </w:rPr>
-            </w:pPr>
-          </w:p>
-          <w:p>
-            <w:pPr>
-              <w:pStyle w:val="TableParagraph"/>
-              <w:rPr>
-                <w:rFonts w:ascii="Times New Roman"/>
-              </w:rPr>
-            </w:pPr>
-            <w:proofErr w:type="spellStart"/>
+          </w:p>
+          <w:p>
+            <w:pPr>
+              <w:pStyle w:val="TableParagraph"/>
+              <w:rPr>
+                <w:rFonts w:ascii="Times New Roman"/>
+              </w:rPr>
+            </w:pPr>
+          </w:p>
+          <w:p>
+            <w:pPr>
+              <w:pStyle w:val="TableParagraph"/>
+              <w:rPr>
+                <w:rFonts w:ascii="Times New Roman"/>
+              </w:rPr>
+            </w:pPr>
             <w:r>
               <w:rPr>
                 <w:rFonts w:ascii="Times New Roman"/>
               </w:rPr>
               <w:t>Int</w:t>
             </w:r>
-            <w:proofErr w:type="spellEnd"/>
-          </w:p>
-          <w:p>
-            <w:pPr>
-              <w:pStyle w:val="TableParagraph"/>
-              <w:rPr>
-                <w:rFonts w:ascii="Times New Roman"/>
-              </w:rPr>
-            </w:pPr>
-          </w:p>
-          <w:p>
-            <w:pPr>
-              <w:pStyle w:val="TableParagraph"/>
-              <w:rPr>
-                <w:rFonts w:ascii="Times New Roman"/>
-              </w:rPr>
-            </w:pPr>
-          </w:p>
-          <w:p>
-            <w:pPr>
-              <w:pStyle w:val="TableParagraph"/>
-              <w:rPr>
-                <w:rFonts w:ascii="Times New Roman"/>
-              </w:rPr>
-            </w:pPr>
-            <w:proofErr w:type="spellStart"/>
+          </w:p>
+          <w:p>
+            <w:pPr>
+              <w:pStyle w:val="TableParagraph"/>
+              <w:rPr>
+                <w:rFonts w:ascii="Times New Roman"/>
+              </w:rPr>
+            </w:pPr>
+          </w:p>
+          <w:p>
+            <w:pPr>
+              <w:pStyle w:val="TableParagraph"/>
+              <w:rPr>
+                <w:rFonts w:ascii="Times New Roman"/>
+              </w:rPr>
+            </w:pPr>
+          </w:p>
+          <w:p>
+            <w:pPr>
+              <w:pStyle w:val="TableParagraph"/>
+              <w:rPr>
+                <w:rFonts w:ascii="Times New Roman"/>
+              </w:rPr>
+            </w:pPr>
             <w:r>
               <w:rPr>
                 <w:rFonts w:ascii="Times New Roman"/>
               </w:rPr>
               <w:t>Int</w:t>
             </w:r>
-            <w:proofErr w:type="spellEnd"/>
           </w:p>
         </w:tc>
         <w:tc>
@@ -3232,14 +3141,12 @@
                 <w:rFonts w:ascii="Times New Roman"/>
               </w:rPr>
             </w:pPr>
-            <w:proofErr w:type="spellStart"/>
             <w:r>
               <w:rPr>
                 <w:rFonts w:ascii="Times New Roman"/>
               </w:rPr>
               <w:t>Private</w:t>
             </w:r>
-            <w:proofErr w:type="spellEnd"/>
             <w:r>
               <w:rPr>
                 <w:rFonts w:ascii="Times New Roman"/>
@@ -3262,46 +3169,42 @@
                 <w:rFonts w:ascii="Times New Roman"/>
               </w:rPr>
             </w:pPr>
-            <w:proofErr w:type="spellStart"/>
             <w:r>
               <w:rPr>
                 <w:rFonts w:ascii="Times New Roman"/>
               </w:rPr>
               <w:t>Private</w:t>
             </w:r>
-            <w:proofErr w:type="spellEnd"/>
-          </w:p>
-          <w:p>
-            <w:pPr>
-              <w:pStyle w:val="TableParagraph"/>
-              <w:rPr>
-                <w:rFonts w:ascii="Times New Roman"/>
-              </w:rPr>
-            </w:pPr>
-          </w:p>
-          <w:p>
-            <w:pPr>
-              <w:pStyle w:val="TableParagraph"/>
-              <w:rPr>
-                <w:rFonts w:ascii="Times New Roman"/>
-              </w:rPr>
-            </w:pPr>
-          </w:p>
-          <w:p>
-            <w:pPr>
-              <w:pStyle w:val="TableParagraph"/>
-              <w:rPr>
-                <w:rFonts w:ascii="Times New Roman"/>
-              </w:rPr>
-            </w:pPr>
-            <w:proofErr w:type="spellStart"/>
+          </w:p>
+          <w:p>
+            <w:pPr>
+              <w:pStyle w:val="TableParagraph"/>
+              <w:rPr>
+                <w:rFonts w:ascii="Times New Roman"/>
+              </w:rPr>
+            </w:pPr>
+          </w:p>
+          <w:p>
+            <w:pPr>
+              <w:pStyle w:val="TableParagraph"/>
+              <w:rPr>
+                <w:rFonts w:ascii="Times New Roman"/>
+              </w:rPr>
+            </w:pPr>
+          </w:p>
+          <w:p>
+            <w:pPr>
+              <w:pStyle w:val="TableParagraph"/>
+              <w:rPr>
+                <w:rFonts w:ascii="Times New Roman"/>
+              </w:rPr>
+            </w:pPr>
             <w:r>
               <w:rPr>
                 <w:rFonts w:ascii="Times New Roman"/>
               </w:rPr>
               <w:t>Private</w:t>
             </w:r>
-            <w:proofErr w:type="spellEnd"/>
           </w:p>
         </w:tc>
         <w:tc>
@@ -3536,7 +3439,6 @@
                 <w:lang w:val="en-US"/>
               </w:rPr>
             </w:pPr>
-            <w:proofErr w:type="spellStart"/>
             <w:r>
               <w:rPr>
                 <w:rFonts w:ascii="Times New Roman"/>
@@ -3544,26 +3446,24 @@
               </w:rPr>
               <w:t>Dimensiones</w:t>
             </w:r>
-            <w:proofErr w:type="spellEnd"/>
-          </w:p>
-          <w:p>
-            <w:pPr>
-              <w:pStyle w:val="TableParagraph"/>
-              <w:rPr>
-                <w:rFonts w:ascii="Times New Roman"/>
-                <w:lang w:val="en-US"/>
-              </w:rPr>
-            </w:pPr>
-          </w:p>
-          <w:p>
-            <w:pPr>
-              <w:pStyle w:val="TableParagraph"/>
-              <w:rPr>
-                <w:rFonts w:ascii="Times New Roman"/>
-                <w:lang w:val="en-US"/>
-              </w:rPr>
-            </w:pPr>
-            <w:proofErr w:type="spellStart"/>
+          </w:p>
+          <w:p>
+            <w:pPr>
+              <w:pStyle w:val="TableParagraph"/>
+              <w:rPr>
+                <w:rFonts w:ascii="Times New Roman"/>
+                <w:lang w:val="en-US"/>
+              </w:rPr>
+            </w:pPr>
+          </w:p>
+          <w:p>
+            <w:pPr>
+              <w:pStyle w:val="TableParagraph"/>
+              <w:rPr>
+                <w:rFonts w:ascii="Times New Roman"/>
+                <w:lang w:val="en-US"/>
+              </w:rPr>
+            </w:pPr>
             <w:r>
               <w:rPr>
                 <w:rFonts w:ascii="Times New Roman"/>
@@ -3571,35 +3471,33 @@
               </w:rPr>
               <w:t>casillasTarjetas</w:t>
             </w:r>
-            <w:proofErr w:type="spellEnd"/>
-          </w:p>
-          <w:p>
-            <w:pPr>
-              <w:pStyle w:val="TableParagraph"/>
-              <w:rPr>
-                <w:rFonts w:ascii="Times New Roman"/>
-                <w:lang w:val="en-US"/>
-              </w:rPr>
-            </w:pPr>
-          </w:p>
-          <w:p>
-            <w:pPr>
-              <w:pStyle w:val="TableParagraph"/>
-              <w:rPr>
-                <w:rFonts w:ascii="Times New Roman"/>
-                <w:lang w:val="en-US"/>
-              </w:rPr>
-            </w:pPr>
-          </w:p>
-          <w:p>
-            <w:pPr>
-              <w:pStyle w:val="TableParagraph"/>
-              <w:rPr>
-                <w:rFonts w:ascii="Times New Roman"/>
-                <w:lang w:val="en-US"/>
-              </w:rPr>
-            </w:pPr>
-            <w:proofErr w:type="spellStart"/>
+          </w:p>
+          <w:p>
+            <w:pPr>
+              <w:pStyle w:val="TableParagraph"/>
+              <w:rPr>
+                <w:rFonts w:ascii="Times New Roman"/>
+                <w:lang w:val="en-US"/>
+              </w:rPr>
+            </w:pPr>
+          </w:p>
+          <w:p>
+            <w:pPr>
+              <w:pStyle w:val="TableParagraph"/>
+              <w:rPr>
+                <w:rFonts w:ascii="Times New Roman"/>
+                <w:lang w:val="en-US"/>
+              </w:rPr>
+            </w:pPr>
+          </w:p>
+          <w:p>
+            <w:pPr>
+              <w:pStyle w:val="TableParagraph"/>
+              <w:rPr>
+                <w:rFonts w:ascii="Times New Roman"/>
+                <w:lang w:val="en-US"/>
+              </w:rPr>
+            </w:pPr>
             <w:r>
               <w:rPr>
                 <w:rFonts w:ascii="Times New Roman"/>
@@ -3607,26 +3505,24 @@
               </w:rPr>
               <w:t>ParejasTotales</w:t>
             </w:r>
-            <w:proofErr w:type="spellEnd"/>
-          </w:p>
-          <w:p>
-            <w:pPr>
-              <w:pStyle w:val="TableParagraph"/>
-              <w:rPr>
-                <w:rFonts w:ascii="Times New Roman"/>
-                <w:lang w:val="en-US"/>
-              </w:rPr>
-            </w:pPr>
-          </w:p>
-          <w:p>
-            <w:pPr>
-              <w:pStyle w:val="TableParagraph"/>
-              <w:rPr>
-                <w:rFonts w:ascii="Times New Roman"/>
-                <w:lang w:val="en-US"/>
-              </w:rPr>
-            </w:pPr>
-            <w:proofErr w:type="spellStart"/>
+          </w:p>
+          <w:p>
+            <w:pPr>
+              <w:pStyle w:val="TableParagraph"/>
+              <w:rPr>
+                <w:rFonts w:ascii="Times New Roman"/>
+                <w:lang w:val="en-US"/>
+              </w:rPr>
+            </w:pPr>
+          </w:p>
+          <w:p>
+            <w:pPr>
+              <w:pStyle w:val="TableParagraph"/>
+              <w:rPr>
+                <w:rFonts w:ascii="Times New Roman"/>
+                <w:lang w:val="en-US"/>
+              </w:rPr>
+            </w:pPr>
             <w:r>
               <w:rPr>
                 <w:rFonts w:ascii="Times New Roman"/>
@@ -3634,7 +3530,6 @@
               </w:rPr>
               <w:t>ParjeasListas</w:t>
             </w:r>
-            <w:proofErr w:type="spellEnd"/>
           </w:p>
         </w:tc>
         <w:tc>
@@ -3648,100 +3543,86 @@
                 <w:rFonts w:ascii="Times New Roman"/>
               </w:rPr>
             </w:pPr>
-            <w:proofErr w:type="spellStart"/>
             <w:r>
               <w:rPr>
                 <w:rFonts w:ascii="Times New Roman"/>
               </w:rPr>
               <w:t>Int</w:t>
             </w:r>
-            <w:proofErr w:type="spellEnd"/>
-          </w:p>
-          <w:p>
-            <w:pPr>
-              <w:pStyle w:val="TableParagraph"/>
-              <w:rPr>
-                <w:rFonts w:ascii="Times New Roman"/>
-              </w:rPr>
-            </w:pPr>
-          </w:p>
-          <w:p>
-            <w:pPr>
-              <w:pStyle w:val="TableParagraph"/>
-              <w:rPr>
-                <w:rFonts w:ascii="Times New Roman"/>
-              </w:rPr>
-            </w:pPr>
-            <w:proofErr w:type="gramStart"/>
-            <w:r>
-              <w:rPr>
-                <w:rFonts w:ascii="Times New Roman"/>
-              </w:rPr>
-              <w:t>Carta[][</w:t>
-            </w:r>
-            <w:proofErr w:type="gramEnd"/>
-            <w:r>
-              <w:rPr>
-                <w:rFonts w:ascii="Times New Roman"/>
-              </w:rPr>
-              <w:t>]</w:t>
-            </w:r>
-          </w:p>
-          <w:p>
-            <w:pPr>
-              <w:pStyle w:val="TableParagraph"/>
-              <w:rPr>
-                <w:rFonts w:ascii="Times New Roman"/>
-              </w:rPr>
-            </w:pPr>
-          </w:p>
-          <w:p>
-            <w:pPr>
-              <w:pStyle w:val="TableParagraph"/>
-              <w:rPr>
-                <w:rFonts w:ascii="Times New Roman"/>
-              </w:rPr>
-            </w:pPr>
-          </w:p>
-          <w:p>
-            <w:pPr>
-              <w:pStyle w:val="TableParagraph"/>
-              <w:rPr>
-                <w:rFonts w:ascii="Times New Roman"/>
-              </w:rPr>
-            </w:pPr>
-            <w:proofErr w:type="spellStart"/>
+          </w:p>
+          <w:p>
+            <w:pPr>
+              <w:pStyle w:val="TableParagraph"/>
+              <w:rPr>
+                <w:rFonts w:ascii="Times New Roman"/>
+              </w:rPr>
+            </w:pPr>
+          </w:p>
+          <w:p>
+            <w:pPr>
+              <w:pStyle w:val="TableParagraph"/>
+              <w:rPr>
+                <w:rFonts w:ascii="Times New Roman"/>
+              </w:rPr>
+            </w:pPr>
+            <w:r>
+              <w:rPr>
+                <w:rFonts w:ascii="Times New Roman"/>
+              </w:rPr>
+              <w:t>Carta[][]</w:t>
+            </w:r>
+          </w:p>
+          <w:p>
+            <w:pPr>
+              <w:pStyle w:val="TableParagraph"/>
+              <w:rPr>
+                <w:rFonts w:ascii="Times New Roman"/>
+              </w:rPr>
+            </w:pPr>
+          </w:p>
+          <w:p>
+            <w:pPr>
+              <w:pStyle w:val="TableParagraph"/>
+              <w:rPr>
+                <w:rFonts w:ascii="Times New Roman"/>
+              </w:rPr>
+            </w:pPr>
+          </w:p>
+          <w:p>
+            <w:pPr>
+              <w:pStyle w:val="TableParagraph"/>
+              <w:rPr>
+                <w:rFonts w:ascii="Times New Roman"/>
+              </w:rPr>
+            </w:pPr>
             <w:r>
               <w:rPr>
                 <w:rFonts w:ascii="Times New Roman"/>
               </w:rPr>
               <w:t>Int</w:t>
             </w:r>
-            <w:proofErr w:type="spellEnd"/>
-          </w:p>
-          <w:p>
-            <w:pPr>
-              <w:pStyle w:val="TableParagraph"/>
-              <w:rPr>
-                <w:rFonts w:ascii="Times New Roman"/>
-              </w:rPr>
-            </w:pPr>
-          </w:p>
-          <w:p>
-            <w:pPr>
-              <w:pStyle w:val="TableParagraph"/>
-              <w:rPr>
-                <w:rFonts w:ascii="Times New Roman"/>
-              </w:rPr>
-            </w:pPr>
-            <w:proofErr w:type="spellStart"/>
+          </w:p>
+          <w:p>
+            <w:pPr>
+              <w:pStyle w:val="TableParagraph"/>
+              <w:rPr>
+                <w:rFonts w:ascii="Times New Roman"/>
+              </w:rPr>
+            </w:pPr>
+          </w:p>
+          <w:p>
+            <w:pPr>
+              <w:pStyle w:val="TableParagraph"/>
+              <w:rPr>
+                <w:rFonts w:ascii="Times New Roman"/>
+              </w:rPr>
+            </w:pPr>
             <w:r>
               <w:rPr>
                 <w:rFonts w:ascii="Times New Roman"/>
               </w:rPr>
               <w:t>Int</w:t>
             </w:r>
-            <w:proofErr w:type="spellEnd"/>
           </w:p>
         </w:tc>
         <w:tc>
@@ -3755,94 +3636,86 @@
                 <w:rFonts w:ascii="Times New Roman"/>
               </w:rPr>
             </w:pPr>
-            <w:proofErr w:type="spellStart"/>
             <w:r>
               <w:rPr>
                 <w:rFonts w:ascii="Times New Roman"/>
               </w:rPr>
               <w:t>Private</w:t>
             </w:r>
-            <w:proofErr w:type="spellEnd"/>
-          </w:p>
-          <w:p>
-            <w:pPr>
-              <w:pStyle w:val="TableParagraph"/>
-              <w:rPr>
-                <w:rFonts w:ascii="Times New Roman"/>
-              </w:rPr>
-            </w:pPr>
-          </w:p>
-          <w:p>
-            <w:pPr>
-              <w:pStyle w:val="TableParagraph"/>
-              <w:rPr>
-                <w:rFonts w:ascii="Times New Roman"/>
-              </w:rPr>
-            </w:pPr>
-            <w:proofErr w:type="spellStart"/>
+          </w:p>
+          <w:p>
+            <w:pPr>
+              <w:pStyle w:val="TableParagraph"/>
+              <w:rPr>
+                <w:rFonts w:ascii="Times New Roman"/>
+              </w:rPr>
+            </w:pPr>
+          </w:p>
+          <w:p>
+            <w:pPr>
+              <w:pStyle w:val="TableParagraph"/>
+              <w:rPr>
+                <w:rFonts w:ascii="Times New Roman"/>
+              </w:rPr>
+            </w:pPr>
             <w:r>
               <w:rPr>
                 <w:rFonts w:ascii="Times New Roman"/>
               </w:rPr>
               <w:t>Private</w:t>
             </w:r>
-            <w:proofErr w:type="spellEnd"/>
-          </w:p>
-          <w:p>
-            <w:pPr>
-              <w:pStyle w:val="TableParagraph"/>
-              <w:rPr>
-                <w:rFonts w:ascii="Times New Roman"/>
-              </w:rPr>
-            </w:pPr>
-          </w:p>
-          <w:p>
-            <w:pPr>
-              <w:pStyle w:val="TableParagraph"/>
-              <w:rPr>
-                <w:rFonts w:ascii="Times New Roman"/>
-              </w:rPr>
-            </w:pPr>
-          </w:p>
-          <w:p>
-            <w:pPr>
-              <w:pStyle w:val="TableParagraph"/>
-              <w:rPr>
-                <w:rFonts w:ascii="Times New Roman"/>
-              </w:rPr>
-            </w:pPr>
-            <w:proofErr w:type="spellStart"/>
+          </w:p>
+          <w:p>
+            <w:pPr>
+              <w:pStyle w:val="TableParagraph"/>
+              <w:rPr>
+                <w:rFonts w:ascii="Times New Roman"/>
+              </w:rPr>
+            </w:pPr>
+          </w:p>
+          <w:p>
+            <w:pPr>
+              <w:pStyle w:val="TableParagraph"/>
+              <w:rPr>
+                <w:rFonts w:ascii="Times New Roman"/>
+              </w:rPr>
+            </w:pPr>
+          </w:p>
+          <w:p>
+            <w:pPr>
+              <w:pStyle w:val="TableParagraph"/>
+              <w:rPr>
+                <w:rFonts w:ascii="Times New Roman"/>
+              </w:rPr>
+            </w:pPr>
             <w:r>
               <w:rPr>
                 <w:rFonts w:ascii="Times New Roman"/>
               </w:rPr>
               <w:t>Private</w:t>
             </w:r>
-            <w:proofErr w:type="spellEnd"/>
-          </w:p>
-          <w:p>
-            <w:pPr>
-              <w:pStyle w:val="TableParagraph"/>
-              <w:rPr>
-                <w:rFonts w:ascii="Times New Roman"/>
-              </w:rPr>
-            </w:pPr>
-          </w:p>
-          <w:p>
-            <w:pPr>
-              <w:pStyle w:val="TableParagraph"/>
-              <w:rPr>
-                <w:rFonts w:ascii="Times New Roman"/>
-              </w:rPr>
-            </w:pPr>
-            <w:proofErr w:type="spellStart"/>
+          </w:p>
+          <w:p>
+            <w:pPr>
+              <w:pStyle w:val="TableParagraph"/>
+              <w:rPr>
+                <w:rFonts w:ascii="Times New Roman"/>
+              </w:rPr>
+            </w:pPr>
+          </w:p>
+          <w:p>
+            <w:pPr>
+              <w:pStyle w:val="TableParagraph"/>
+              <w:rPr>
+                <w:rFonts w:ascii="Times New Roman"/>
+              </w:rPr>
+            </w:pPr>
             <w:r>
               <w:rPr>
                 <w:rFonts w:ascii="Times New Roman"/>
               </w:rPr>
               <w:t>Private</w:t>
             </w:r>
-            <w:proofErr w:type="spellEnd"/>
           </w:p>
         </w:tc>
         <w:tc>
@@ -4004,21 +3877,12 @@
         </w:rPr>
         <w:t xml:space="preserve"> </w:t>
       </w:r>
-      <w:proofErr w:type="spellStart"/>
       <w:r>
         <w:rPr>
           <w:color w:val="4F81BC"/>
           <w:spacing w:val="-4"/>
         </w:rPr>
-        <w:t>pts</w:t>
-      </w:r>
-      <w:proofErr w:type="spellEnd"/>
-      <w:r>
-        <w:rPr>
-          <w:color w:val="4F81BC"/>
-          <w:spacing w:val="-4"/>
-        </w:rPr>
-        <w:t>)</w:t>
+        <w:t>pts)</w:t>
       </w:r>
     </w:p>
     <w:p>
@@ -4135,7 +3999,6 @@
               <w:spacing w:before="1" w:line="273" w:lineRule="auto"/>
               <w:ind w:left="104" w:right="404"/>
             </w:pPr>
-            <w:proofErr w:type="gramStart"/>
             <w:r>
               <w:t>Parámetros</w:t>
             </w:r>
@@ -4146,11 +4009,7 @@
               <w:t xml:space="preserve"> </w:t>
             </w:r>
             <w:r>
-              <w:t>:</w:t>
-            </w:r>
-            <w:proofErr w:type="gramEnd"/>
-            <w:r>
-              <w:t xml:space="preserve"> Tipo</w:t>
+              <w:t>: Tipo</w:t>
             </w:r>
             <w:r>
               <w:rPr>
@@ -4237,70 +4096,64 @@
                 <w:rFonts w:ascii="Times New Roman"/>
               </w:rPr>
             </w:pPr>
-            <w:proofErr w:type="spellStart"/>
             <w:r>
               <w:rPr>
                 <w:rFonts w:ascii="Times New Roman"/>
               </w:rPr>
               <w:t>Void</w:t>
             </w:r>
-            <w:proofErr w:type="spellEnd"/>
-          </w:p>
-          <w:p>
-            <w:pPr>
-              <w:pStyle w:val="TableParagraph"/>
-              <w:rPr>
-                <w:rFonts w:ascii="Times New Roman"/>
-              </w:rPr>
-            </w:pPr>
-          </w:p>
-          <w:p>
-            <w:pPr>
-              <w:pStyle w:val="TableParagraph"/>
-              <w:rPr>
-                <w:rFonts w:ascii="Times New Roman"/>
-              </w:rPr>
-            </w:pPr>
-            <w:proofErr w:type="spellStart"/>
+          </w:p>
+          <w:p>
+            <w:pPr>
+              <w:pStyle w:val="TableParagraph"/>
+              <w:rPr>
+                <w:rFonts w:ascii="Times New Roman"/>
+              </w:rPr>
+            </w:pPr>
+          </w:p>
+          <w:p>
+            <w:pPr>
+              <w:pStyle w:val="TableParagraph"/>
+              <w:rPr>
+                <w:rFonts w:ascii="Times New Roman"/>
+              </w:rPr>
+            </w:pPr>
             <w:r>
               <w:rPr>
                 <w:rFonts w:ascii="Times New Roman"/>
               </w:rPr>
               <w:t>Void</w:t>
             </w:r>
-            <w:proofErr w:type="spellEnd"/>
-          </w:p>
-          <w:p>
-            <w:pPr>
-              <w:pStyle w:val="TableParagraph"/>
-              <w:rPr>
-                <w:rFonts w:ascii="Times New Roman"/>
-              </w:rPr>
-            </w:pPr>
-          </w:p>
-          <w:p>
-            <w:pPr>
-              <w:pStyle w:val="TableParagraph"/>
-              <w:rPr>
-                <w:rFonts w:ascii="Times New Roman"/>
-              </w:rPr>
-            </w:pPr>
-          </w:p>
-          <w:p>
-            <w:pPr>
-              <w:pStyle w:val="TableParagraph"/>
-              <w:rPr>
-                <w:rFonts w:ascii="Times New Roman"/>
-              </w:rPr>
-            </w:pPr>
-            <w:proofErr w:type="spellStart"/>
+          </w:p>
+          <w:p>
+            <w:pPr>
+              <w:pStyle w:val="TableParagraph"/>
+              <w:rPr>
+                <w:rFonts w:ascii="Times New Roman"/>
+              </w:rPr>
+            </w:pPr>
+          </w:p>
+          <w:p>
+            <w:pPr>
+              <w:pStyle w:val="TableParagraph"/>
+              <w:rPr>
+                <w:rFonts w:ascii="Times New Roman"/>
+              </w:rPr>
+            </w:pPr>
+          </w:p>
+          <w:p>
+            <w:pPr>
+              <w:pStyle w:val="TableParagraph"/>
+              <w:rPr>
+                <w:rFonts w:ascii="Times New Roman"/>
+              </w:rPr>
+            </w:pPr>
             <w:r>
               <w:rPr>
                 <w:rFonts w:ascii="Times New Roman"/>
               </w:rPr>
               <w:t>Void</w:t>
             </w:r>
-            <w:proofErr w:type="spellEnd"/>
           </w:p>
         </w:tc>
         <w:tc>
@@ -4389,101 +4242,59 @@
               <w:rPr>
                 <w:rFonts w:ascii="Times New Roman"/>
               </w:rPr>
-              <w:t>(</w:t>
-            </w:r>
-            <w:proofErr w:type="spellStart"/>
-            <w:r>
-              <w:rPr>
-                <w:rFonts w:ascii="Times New Roman"/>
-              </w:rPr>
-              <w:t>Void</w:t>
-            </w:r>
-            <w:proofErr w:type="spellEnd"/>
-            <w:r>
-              <w:rPr>
-                <w:rFonts w:ascii="Times New Roman"/>
-              </w:rPr>
-              <w:t>)</w:t>
-            </w:r>
-          </w:p>
-          <w:p>
-            <w:pPr>
-              <w:pStyle w:val="TableParagraph"/>
-              <w:rPr>
-                <w:rFonts w:ascii="Times New Roman"/>
-              </w:rPr>
-            </w:pPr>
-          </w:p>
-          <w:p>
-            <w:pPr>
-              <w:pStyle w:val="TableParagraph"/>
-              <w:rPr>
-                <w:rFonts w:ascii="Times New Roman"/>
-              </w:rPr>
-            </w:pPr>
-            <w:r>
-              <w:rPr>
-                <w:rFonts w:ascii="Times New Roman"/>
-              </w:rPr>
-              <w:t>(</w:t>
-            </w:r>
-            <w:proofErr w:type="spellStart"/>
-            <w:r>
-              <w:rPr>
-                <w:rFonts w:ascii="Times New Roman"/>
-              </w:rPr>
-              <w:t>Void</w:t>
-            </w:r>
-            <w:proofErr w:type="spellEnd"/>
-            <w:r>
-              <w:rPr>
-                <w:rFonts w:ascii="Times New Roman"/>
-              </w:rPr>
-              <w:t>)</w:t>
-            </w:r>
-          </w:p>
-          <w:p>
-            <w:pPr>
-              <w:pStyle w:val="TableParagraph"/>
-              <w:rPr>
-                <w:rFonts w:ascii="Times New Roman"/>
-              </w:rPr>
-            </w:pPr>
-          </w:p>
-          <w:p>
-            <w:pPr>
-              <w:pStyle w:val="TableParagraph"/>
-              <w:rPr>
-                <w:rFonts w:ascii="Times New Roman"/>
-              </w:rPr>
-            </w:pPr>
-          </w:p>
-          <w:p>
-            <w:pPr>
-              <w:pStyle w:val="TableParagraph"/>
-              <w:rPr>
-                <w:rFonts w:ascii="Times New Roman"/>
-              </w:rPr>
-            </w:pPr>
-            <w:r>
-              <w:rPr>
-                <w:rFonts w:ascii="Times New Roman"/>
-              </w:rPr>
-              <w:t>(</w:t>
-            </w:r>
-            <w:proofErr w:type="spellStart"/>
-            <w:r>
-              <w:rPr>
-                <w:rFonts w:ascii="Times New Roman"/>
-              </w:rPr>
-              <w:t>Void</w:t>
-            </w:r>
-            <w:proofErr w:type="spellEnd"/>
-            <w:r>
-              <w:rPr>
-                <w:rFonts w:ascii="Times New Roman"/>
-              </w:rPr>
-              <w:t>)</w:t>
+              <w:t>(Void)</w:t>
+            </w:r>
+          </w:p>
+          <w:p>
+            <w:pPr>
+              <w:pStyle w:val="TableParagraph"/>
+              <w:rPr>
+                <w:rFonts w:ascii="Times New Roman"/>
+              </w:rPr>
+            </w:pPr>
+          </w:p>
+          <w:p>
+            <w:pPr>
+              <w:pStyle w:val="TableParagraph"/>
+              <w:rPr>
+                <w:rFonts w:ascii="Times New Roman"/>
+              </w:rPr>
+            </w:pPr>
+            <w:r>
+              <w:rPr>
+                <w:rFonts w:ascii="Times New Roman"/>
+              </w:rPr>
+              <w:t>(Void)</w:t>
+            </w:r>
+          </w:p>
+          <w:p>
+            <w:pPr>
+              <w:pStyle w:val="TableParagraph"/>
+              <w:rPr>
+                <w:rFonts w:ascii="Times New Roman"/>
+              </w:rPr>
+            </w:pPr>
+          </w:p>
+          <w:p>
+            <w:pPr>
+              <w:pStyle w:val="TableParagraph"/>
+              <w:rPr>
+                <w:rFonts w:ascii="Times New Roman"/>
+              </w:rPr>
+            </w:pPr>
+          </w:p>
+          <w:p>
+            <w:pPr>
+              <w:pStyle w:val="TableParagraph"/>
+              <w:rPr>
+                <w:rFonts w:ascii="Times New Roman"/>
+              </w:rPr>
+            </w:pPr>
+            <w:r>
+              <w:rPr>
+                <w:rFonts w:ascii="Times New Roman"/>
+              </w:rPr>
+              <w:t>(Void)</w:t>
             </w:r>
           </w:p>
         </w:tc>
@@ -4498,70 +4309,64 @@
                 <w:rFonts w:ascii="Times New Roman"/>
               </w:rPr>
             </w:pPr>
-            <w:proofErr w:type="spellStart"/>
             <w:r>
               <w:rPr>
                 <w:rFonts w:ascii="Times New Roman"/>
               </w:rPr>
               <w:t>Public</w:t>
             </w:r>
-            <w:proofErr w:type="spellEnd"/>
-          </w:p>
-          <w:p>
-            <w:pPr>
-              <w:pStyle w:val="TableParagraph"/>
-              <w:rPr>
-                <w:rFonts w:ascii="Times New Roman"/>
-              </w:rPr>
-            </w:pPr>
-          </w:p>
-          <w:p>
-            <w:pPr>
-              <w:pStyle w:val="TableParagraph"/>
-              <w:rPr>
-                <w:rFonts w:ascii="Times New Roman"/>
-              </w:rPr>
-            </w:pPr>
-            <w:proofErr w:type="spellStart"/>
+          </w:p>
+          <w:p>
+            <w:pPr>
+              <w:pStyle w:val="TableParagraph"/>
+              <w:rPr>
+                <w:rFonts w:ascii="Times New Roman"/>
+              </w:rPr>
+            </w:pPr>
+          </w:p>
+          <w:p>
+            <w:pPr>
+              <w:pStyle w:val="TableParagraph"/>
+              <w:rPr>
+                <w:rFonts w:ascii="Times New Roman"/>
+              </w:rPr>
+            </w:pPr>
             <w:r>
               <w:rPr>
                 <w:rFonts w:ascii="Times New Roman"/>
               </w:rPr>
               <w:t>Public</w:t>
             </w:r>
-            <w:proofErr w:type="spellEnd"/>
-          </w:p>
-          <w:p>
-            <w:pPr>
-              <w:pStyle w:val="TableParagraph"/>
-              <w:rPr>
-                <w:rFonts w:ascii="Times New Roman"/>
-              </w:rPr>
-            </w:pPr>
-          </w:p>
-          <w:p>
-            <w:pPr>
-              <w:pStyle w:val="TableParagraph"/>
-              <w:rPr>
-                <w:rFonts w:ascii="Times New Roman"/>
-              </w:rPr>
-            </w:pPr>
-          </w:p>
-          <w:p>
-            <w:pPr>
-              <w:pStyle w:val="TableParagraph"/>
-              <w:rPr>
-                <w:rFonts w:ascii="Times New Roman"/>
-              </w:rPr>
-            </w:pPr>
-            <w:proofErr w:type="spellStart"/>
+          </w:p>
+          <w:p>
+            <w:pPr>
+              <w:pStyle w:val="TableParagraph"/>
+              <w:rPr>
+                <w:rFonts w:ascii="Times New Roman"/>
+              </w:rPr>
+            </w:pPr>
+          </w:p>
+          <w:p>
+            <w:pPr>
+              <w:pStyle w:val="TableParagraph"/>
+              <w:rPr>
+                <w:rFonts w:ascii="Times New Roman"/>
+              </w:rPr>
+            </w:pPr>
+          </w:p>
+          <w:p>
+            <w:pPr>
+              <w:pStyle w:val="TableParagraph"/>
+              <w:rPr>
+                <w:rFonts w:ascii="Times New Roman"/>
+              </w:rPr>
+            </w:pPr>
             <w:r>
               <w:rPr>
                 <w:rFonts w:ascii="Times New Roman"/>
               </w:rPr>
               <w:t>Public</w:t>
             </w:r>
-            <w:proofErr w:type="spellEnd"/>
           </w:p>
         </w:tc>
         <w:tc>
@@ -4757,7 +4562,6 @@
               <w:spacing w:before="1" w:line="273" w:lineRule="auto"/>
               <w:ind w:left="104" w:right="404"/>
             </w:pPr>
-            <w:proofErr w:type="gramStart"/>
             <w:r>
               <w:t>Parámetros</w:t>
             </w:r>
@@ -4768,11 +4572,7 @@
               <w:t xml:space="preserve"> </w:t>
             </w:r>
             <w:r>
-              <w:t>:</w:t>
-            </w:r>
-            <w:proofErr w:type="gramEnd"/>
-            <w:r>
-              <w:t xml:space="preserve"> Tipo</w:t>
+              <w:t>: Tipo</w:t>
             </w:r>
             <w:r>
               <w:rPr>
@@ -4860,14 +4660,12 @@
                 <w:lang w:val="es-419"/>
               </w:rPr>
             </w:pPr>
-            <w:proofErr w:type="spellStart"/>
             <w:r>
               <w:rPr>
                 <w:rFonts w:ascii="Times New Roman"/>
               </w:rPr>
               <w:t>Void</w:t>
             </w:r>
-            <w:proofErr w:type="spellEnd"/>
           </w:p>
         </w:tc>
         <w:tc>
@@ -4904,21 +4702,7 @@
               <w:rPr>
                 <w:rFonts w:ascii="Times New Roman"/>
               </w:rPr>
-              <w:t>(</w:t>
-            </w:r>
-            <w:proofErr w:type="spellStart"/>
-            <w:r>
-              <w:rPr>
-                <w:rFonts w:ascii="Times New Roman"/>
-              </w:rPr>
-              <w:t>void</w:t>
-            </w:r>
-            <w:proofErr w:type="spellEnd"/>
-            <w:r>
-              <w:rPr>
-                <w:rFonts w:ascii="Times New Roman"/>
-              </w:rPr>
-              <w:t>)</w:t>
+              <w:t>(void)</w:t>
             </w:r>
           </w:p>
         </w:tc>
@@ -4986,7 +4770,6 @@
               </w:rPr>
               <w:t xml:space="preserve">El resto de </w:t>
             </w:r>
-            <w:proofErr w:type="gramStart"/>
             <w:r>
               <w:rPr>
                 <w:rFonts w:ascii="Times New Roman"/>
@@ -5005,7 +4788,6 @@
               </w:rPr>
               <w:t>todos</w:t>
             </w:r>
-            <w:proofErr w:type="gramEnd"/>
             <w:r>
               <w:rPr>
                 <w:rFonts w:ascii="Times New Roman"/>
@@ -5154,7 +4936,6 @@
               <w:spacing w:before="1" w:line="273" w:lineRule="auto"/>
               <w:ind w:left="104" w:right="404"/>
             </w:pPr>
-            <w:proofErr w:type="gramStart"/>
             <w:r>
               <w:t>Parámetros</w:t>
             </w:r>
@@ -5165,11 +4946,7 @@
               <w:t xml:space="preserve"> </w:t>
             </w:r>
             <w:r>
-              <w:t>:</w:t>
-            </w:r>
-            <w:proofErr w:type="gramEnd"/>
-            <w:r>
-              <w:t xml:space="preserve"> Tipo</w:t>
+              <w:t>: Tipo</w:t>
             </w:r>
             <w:r>
               <w:rPr>
@@ -5364,94 +5141,82 @@
                 <w:rFonts w:ascii="Times New Roman"/>
               </w:rPr>
             </w:pPr>
-            <w:proofErr w:type="spellStart"/>
             <w:r>
               <w:rPr>
                 <w:rFonts w:ascii="Times New Roman"/>
               </w:rPr>
               <w:t>getNombre</w:t>
             </w:r>
-            <w:proofErr w:type="spellEnd"/>
-          </w:p>
-          <w:p>
-            <w:pPr>
-              <w:pStyle w:val="TableParagraph"/>
-              <w:rPr>
-                <w:rFonts w:ascii="Times New Roman"/>
-              </w:rPr>
-            </w:pPr>
-            <w:proofErr w:type="spellStart"/>
+          </w:p>
+          <w:p>
+            <w:pPr>
+              <w:pStyle w:val="TableParagraph"/>
+              <w:rPr>
+                <w:rFonts w:ascii="Times New Roman"/>
+              </w:rPr>
+            </w:pPr>
             <w:r>
               <w:rPr>
                 <w:rFonts w:ascii="Times New Roman"/>
               </w:rPr>
               <w:t>setNombre</w:t>
             </w:r>
-            <w:proofErr w:type="spellEnd"/>
-          </w:p>
-          <w:p>
-            <w:pPr>
-              <w:pStyle w:val="TableParagraph"/>
-              <w:rPr>
-                <w:rFonts w:ascii="Times New Roman"/>
-              </w:rPr>
-            </w:pPr>
-            <w:proofErr w:type="spellStart"/>
+          </w:p>
+          <w:p>
+            <w:pPr>
+              <w:pStyle w:val="TableParagraph"/>
+              <w:rPr>
+                <w:rFonts w:ascii="Times New Roman"/>
+              </w:rPr>
+            </w:pPr>
             <w:r>
               <w:rPr>
                 <w:rFonts w:ascii="Times New Roman"/>
               </w:rPr>
               <w:t>getPuntos</w:t>
             </w:r>
-            <w:proofErr w:type="spellEnd"/>
-          </w:p>
-          <w:p>
-            <w:pPr>
-              <w:pStyle w:val="TableParagraph"/>
-              <w:rPr>
-                <w:rFonts w:ascii="Times New Roman"/>
-              </w:rPr>
-            </w:pPr>
-            <w:proofErr w:type="spellStart"/>
+          </w:p>
+          <w:p>
+            <w:pPr>
+              <w:pStyle w:val="TableParagraph"/>
+              <w:rPr>
+                <w:rFonts w:ascii="Times New Roman"/>
+              </w:rPr>
+            </w:pPr>
             <w:r>
               <w:rPr>
                 <w:rFonts w:ascii="Times New Roman"/>
               </w:rPr>
               <w:t>setPuntos</w:t>
             </w:r>
-            <w:proofErr w:type="spellEnd"/>
-          </w:p>
-          <w:p>
-            <w:pPr>
-              <w:pStyle w:val="TableParagraph"/>
-              <w:rPr>
-                <w:rFonts w:ascii="Times New Roman"/>
-              </w:rPr>
-            </w:pPr>
-            <w:proofErr w:type="spellStart"/>
+          </w:p>
+          <w:p>
+            <w:pPr>
+              <w:pStyle w:val="TableParagraph"/>
+              <w:rPr>
+                <w:rFonts w:ascii="Times New Roman"/>
+              </w:rPr>
+            </w:pPr>
             <w:r>
               <w:rPr>
                 <w:rFonts w:ascii="Times New Roman"/>
               </w:rPr>
               <w:t>getVictorias</w:t>
             </w:r>
-            <w:proofErr w:type="spellEnd"/>
-          </w:p>
-          <w:p>
-            <w:pPr>
-              <w:pStyle w:val="TableParagraph"/>
-              <w:rPr>
-                <w:rFonts w:ascii="Times New Roman"/>
-              </w:rPr>
-            </w:pPr>
-            <w:proofErr w:type="spellStart"/>
+          </w:p>
+          <w:p>
+            <w:pPr>
+              <w:pStyle w:val="TableParagraph"/>
+              <w:rPr>
+                <w:rFonts w:ascii="Times New Roman"/>
+              </w:rPr>
+            </w:pPr>
             <w:r>
               <w:rPr>
                 <w:rFonts w:ascii="Times New Roman"/>
               </w:rPr>
               <w:t>setVictorias</w:t>
             </w:r>
-            <w:proofErr w:type="spellEnd"/>
           </w:p>
         </w:tc>
         <w:tc>
@@ -5494,17 +5259,8 @@
                 <w:rFonts w:ascii="Times New Roman"/>
                 <w:lang w:val="en-US"/>
               </w:rPr>
-              <w:t xml:space="preserve">String </w:t>
-            </w:r>
-            <w:proofErr w:type="spellStart"/>
-            <w:r>
-              <w:rPr>
-                <w:rFonts w:ascii="Times New Roman"/>
-                <w:lang w:val="en-US"/>
-              </w:rPr>
-              <w:t>nombre</w:t>
-            </w:r>
-            <w:proofErr w:type="spellEnd"/>
+              <w:t>String nombre</w:t>
+            </w:r>
             <w:r>
               <w:rPr>
                 <w:rFonts w:ascii="Times New Roman"/>
@@ -5549,17 +5305,8 @@
                 <w:rFonts w:ascii="Times New Roman"/>
                 <w:lang w:val="en-US"/>
               </w:rPr>
-              <w:t xml:space="preserve">int </w:t>
-            </w:r>
-            <w:proofErr w:type="spellStart"/>
-            <w:r>
-              <w:rPr>
-                <w:rFonts w:ascii="Times New Roman"/>
-                <w:lang w:val="en-US"/>
-              </w:rPr>
-              <w:t>modificador</w:t>
-            </w:r>
-            <w:proofErr w:type="spellEnd"/>
+              <w:t>int modificador</w:t>
+            </w:r>
             <w:r>
               <w:rPr>
                 <w:rFonts w:ascii="Times New Roman"/>
@@ -5579,49 +5326,21 @@
               <w:rPr>
                 <w:rFonts w:ascii="Times New Roman"/>
               </w:rPr>
-              <w:t>(</w:t>
-            </w:r>
-            <w:proofErr w:type="spellStart"/>
-            <w:r>
-              <w:rPr>
-                <w:rFonts w:ascii="Times New Roman"/>
-              </w:rPr>
-              <w:t>void</w:t>
-            </w:r>
-            <w:proofErr w:type="spellEnd"/>
-            <w:r>
-              <w:rPr>
-                <w:rFonts w:ascii="Times New Roman"/>
-              </w:rPr>
-              <w:t>)</w:t>
-            </w:r>
-          </w:p>
-          <w:p>
-            <w:pPr>
-              <w:pStyle w:val="TableParagraph"/>
-              <w:rPr>
-                <w:rFonts w:ascii="Times New Roman"/>
-              </w:rPr>
-            </w:pPr>
-            <w:r>
-              <w:rPr>
-                <w:rFonts w:ascii="Times New Roman"/>
-              </w:rPr>
-              <w:t>(</w:t>
-            </w:r>
-            <w:proofErr w:type="spellStart"/>
-            <w:r>
-              <w:rPr>
-                <w:rFonts w:ascii="Times New Roman"/>
-              </w:rPr>
-              <w:t>int</w:t>
-            </w:r>
-            <w:proofErr w:type="spellEnd"/>
-            <w:r>
-              <w:rPr>
-                <w:rFonts w:ascii="Times New Roman"/>
-              </w:rPr>
-              <w:t xml:space="preserve"> </w:t>
+              <w:t>(void)</w:t>
+            </w:r>
+          </w:p>
+          <w:p>
+            <w:pPr>
+              <w:pStyle w:val="TableParagraph"/>
+              <w:rPr>
+                <w:rFonts w:ascii="Times New Roman"/>
+              </w:rPr>
+            </w:pPr>
+            <w:r>
+              <w:rPr>
+                <w:rFonts w:ascii="Times New Roman"/>
+              </w:rPr>
+              <w:t xml:space="preserve">(int </w:t>
             </w:r>
             <w:r>
               <w:rPr>
@@ -5973,7 +5692,6 @@
               <w:spacing w:before="1" w:line="273" w:lineRule="auto"/>
               <w:ind w:left="104" w:right="404"/>
             </w:pPr>
-            <w:proofErr w:type="gramStart"/>
             <w:r>
               <w:t>Parámetros</w:t>
             </w:r>
@@ -5984,11 +5702,7 @@
               <w:t xml:space="preserve"> </w:t>
             </w:r>
             <w:r>
-              <w:t>:</w:t>
-            </w:r>
-            <w:proofErr w:type="gramEnd"/>
-            <w:r>
-              <w:t xml:space="preserve"> Tipo</w:t>
+              <w:t>: Tipo</w:t>
             </w:r>
             <w:r>
               <w:rPr>
@@ -6203,14 +5917,12 @@
                 <w:rFonts w:ascii="Times New Roman"/>
               </w:rPr>
             </w:pPr>
-            <w:proofErr w:type="spellStart"/>
             <w:r>
               <w:rPr>
                 <w:rFonts w:ascii="Times New Roman"/>
               </w:rPr>
               <w:t>getSeleccionada</w:t>
             </w:r>
-            <w:proofErr w:type="spellEnd"/>
           </w:p>
           <w:p>
             <w:pPr>
@@ -6241,14 +5953,12 @@
                 <w:rFonts w:ascii="Times New Roman"/>
               </w:rPr>
             </w:pPr>
-            <w:proofErr w:type="spellStart"/>
             <w:r>
               <w:rPr>
                 <w:rFonts w:ascii="Times New Roman"/>
               </w:rPr>
               <w:t>getEmparejada</w:t>
             </w:r>
-            <w:proofErr w:type="spellEnd"/>
           </w:p>
           <w:p>
             <w:pPr>
@@ -6279,38 +5989,34 @@
                 <w:rFonts w:ascii="Times New Roman"/>
               </w:rPr>
             </w:pPr>
-            <w:proofErr w:type="spellStart"/>
             <w:r>
               <w:rPr>
                 <w:rFonts w:ascii="Times New Roman"/>
               </w:rPr>
               <w:t>getSimbolo</w:t>
             </w:r>
-            <w:proofErr w:type="spellEnd"/>
-          </w:p>
-          <w:p>
-            <w:pPr>
-              <w:pStyle w:val="TableParagraph"/>
-              <w:rPr>
-                <w:rFonts w:ascii="Times New Roman"/>
-              </w:rPr>
-            </w:pPr>
-          </w:p>
-          <w:p>
-            <w:pPr>
-              <w:pStyle w:val="TableParagraph"/>
-              <w:rPr>
-                <w:rFonts w:ascii="Times New Roman"/>
-              </w:rPr>
-            </w:pPr>
-            <w:proofErr w:type="spellStart"/>
+          </w:p>
+          <w:p>
+            <w:pPr>
+              <w:pStyle w:val="TableParagraph"/>
+              <w:rPr>
+                <w:rFonts w:ascii="Times New Roman"/>
+              </w:rPr>
+            </w:pPr>
+          </w:p>
+          <w:p>
+            <w:pPr>
+              <w:pStyle w:val="TableParagraph"/>
+              <w:rPr>
+                <w:rFonts w:ascii="Times New Roman"/>
+              </w:rPr>
+            </w:pPr>
             <w:r>
               <w:rPr>
                 <w:rFonts w:ascii="Times New Roman"/>
               </w:rPr>
               <w:t>quitarSeleccion</w:t>
             </w:r>
-            <w:proofErr w:type="spellEnd"/>
           </w:p>
         </w:tc>
         <w:tc>
@@ -6449,21 +6155,7 @@
               <w:rPr>
                 <w:rFonts w:ascii="Times New Roman"/>
               </w:rPr>
-              <w:t>(</w:t>
-            </w:r>
-            <w:proofErr w:type="spellStart"/>
-            <w:r>
-              <w:rPr>
-                <w:rFonts w:ascii="Times New Roman"/>
-              </w:rPr>
-              <w:t>Void</w:t>
-            </w:r>
-            <w:proofErr w:type="spellEnd"/>
-            <w:r>
-              <w:rPr>
-                <w:rFonts w:ascii="Times New Roman"/>
-              </w:rPr>
-              <w:t>)</w:t>
+              <w:t>(Void)</w:t>
             </w:r>
           </w:p>
         </w:tc>
@@ -6642,16 +6334,8 @@
               <w:rPr>
                 <w:rFonts w:ascii="Times New Roman"/>
               </w:rPr>
-              <w:t xml:space="preserve">Revisar si ya </w:t>
-            </w:r>
-            <w:proofErr w:type="spellStart"/>
-            <w:r>
-              <w:rPr>
-                <w:rFonts w:ascii="Times New Roman"/>
-              </w:rPr>
-              <w:t>est</w:t>
-            </w:r>
-            <w:proofErr w:type="spellEnd"/>
+              <w:t>Revisar si ya est</w:t>
+            </w:r>
             <w:r>
               <w:rPr>
                 <w:rFonts w:ascii="Times New Roman"/>
@@ -6712,21 +6396,12 @@
               </w:rPr>
               <w:t>í</w:t>
             </w:r>
-            <w:proofErr w:type="spellStart"/>
             <w:r>
               <w:rPr>
                 <w:rFonts w:ascii="Times New Roman"/>
                 <w:lang w:val="es-MX"/>
               </w:rPr>
-              <w:t>mbolo</w:t>
-            </w:r>
-            <w:proofErr w:type="spellEnd"/>
-            <w:r>
-              <w:rPr>
-                <w:rFonts w:ascii="Times New Roman"/>
-                <w:lang w:val="es-MX"/>
-              </w:rPr>
-              <w:t xml:space="preserve"> de la carta.</w:t>
+              <w:t>mbolo de la carta.</w:t>
             </w:r>
           </w:p>
           <w:p>
@@ -6885,7 +6560,6 @@
               <w:spacing w:before="1" w:line="273" w:lineRule="auto"/>
               <w:ind w:left="104" w:right="404"/>
             </w:pPr>
-            <w:proofErr w:type="gramStart"/>
             <w:r>
               <w:t>Parámetros</w:t>
             </w:r>
@@ -6896,11 +6570,7 @@
               <w:t xml:space="preserve"> </w:t>
             </w:r>
             <w:r>
-              <w:t>:</w:t>
-            </w:r>
-            <w:proofErr w:type="gramEnd"/>
-            <w:r>
-              <w:t xml:space="preserve"> Tipo</w:t>
+              <w:t>: Tipo</w:t>
             </w:r>
             <w:r>
               <w:rPr>
@@ -7013,7 +6683,6 @@
                 <w:lang w:val="en-US"/>
               </w:rPr>
             </w:pPr>
-            <w:proofErr w:type="spellStart"/>
             <w:r>
               <w:rPr>
                 <w:rFonts w:ascii="Times New Roman"/>
@@ -7021,7 +6690,6 @@
               </w:rPr>
               <w:t>Tarjeta</w:t>
             </w:r>
-            <w:proofErr w:type="spellEnd"/>
           </w:p>
           <w:p>
             <w:pPr>
@@ -7111,7 +6779,6 @@
                 <w:lang w:val="es-MX"/>
               </w:rPr>
             </w:pPr>
-            <w:proofErr w:type="spellStart"/>
             <w:r>
               <w:rPr>
                 <w:rFonts w:ascii="Times New Roman"/>
@@ -7119,7 +6786,6 @@
               </w:rPr>
               <w:t>getDimensiones</w:t>
             </w:r>
-            <w:proofErr w:type="spellEnd"/>
           </w:p>
           <w:p>
             <w:pPr>
@@ -7138,7 +6804,6 @@
                 <w:lang w:val="es-MX"/>
               </w:rPr>
             </w:pPr>
-            <w:proofErr w:type="spellStart"/>
             <w:r>
               <w:rPr>
                 <w:rFonts w:ascii="Times New Roman"/>
@@ -7146,7 +6811,6 @@
               </w:rPr>
               <w:t>getTarjeta</w:t>
             </w:r>
-            <w:proofErr w:type="spellEnd"/>
           </w:p>
           <w:p>
             <w:pPr>
@@ -7165,7 +6829,6 @@
                 <w:lang w:val="es-MX"/>
               </w:rPr>
             </w:pPr>
-            <w:proofErr w:type="spellStart"/>
             <w:r>
               <w:rPr>
                 <w:rFonts w:ascii="Times New Roman"/>
@@ -7180,7 +6843,6 @@
               </w:rPr>
               <w:t>ParejasTotales</w:t>
             </w:r>
-            <w:proofErr w:type="spellEnd"/>
           </w:p>
           <w:p>
             <w:pPr>
@@ -7199,7 +6861,6 @@
                 <w:lang w:val="es-MX"/>
               </w:rPr>
             </w:pPr>
-            <w:proofErr w:type="spellStart"/>
             <w:r>
               <w:rPr>
                 <w:rFonts w:ascii="Times New Roman"/>
@@ -7214,7 +6875,6 @@
               </w:rPr>
               <w:t>ParjeasListas</w:t>
             </w:r>
-            <w:proofErr w:type="spellEnd"/>
           </w:p>
           <w:p>
             <w:pPr>
@@ -7232,7 +6892,6 @@
                 <w:rFonts w:ascii="Times New Roman"/>
               </w:rPr>
             </w:pPr>
-            <w:proofErr w:type="spellStart"/>
             <w:r>
               <w:rPr>
                 <w:rFonts w:ascii="Times New Roman"/>
@@ -7240,7 +6899,6 @@
               </w:rPr>
               <w:t>setParjeasListas</w:t>
             </w:r>
-            <w:proofErr w:type="spellEnd"/>
           </w:p>
         </w:tc>
         <w:tc>
@@ -7322,93 +6980,57 @@
               <w:rPr>
                 <w:rFonts w:ascii="Times New Roman"/>
               </w:rPr>
+              <w:t>(Void)</w:t>
+            </w:r>
+          </w:p>
+          <w:p>
+            <w:pPr>
+              <w:pStyle w:val="TableParagraph"/>
+              <w:rPr>
+                <w:rFonts w:ascii="Times New Roman"/>
+              </w:rPr>
+            </w:pPr>
+          </w:p>
+          <w:p>
+            <w:pPr>
+              <w:pStyle w:val="TableParagraph"/>
+              <w:rPr>
+                <w:rFonts w:ascii="Times New Roman"/>
+              </w:rPr>
+            </w:pPr>
+            <w:r>
+              <w:rPr>
+                <w:rFonts w:ascii="Times New Roman"/>
+              </w:rPr>
+              <w:t>(Void)</w:t>
+            </w:r>
+          </w:p>
+          <w:p>
+            <w:pPr>
+              <w:pStyle w:val="TableParagraph"/>
+              <w:rPr>
+                <w:rFonts w:ascii="Times New Roman"/>
+              </w:rPr>
+            </w:pPr>
+          </w:p>
+          <w:p>
+            <w:pPr>
+              <w:pStyle w:val="TableParagraph"/>
+              <w:rPr>
+                <w:rFonts w:ascii="Times New Roman"/>
+              </w:rPr>
+            </w:pPr>
+            <w:r>
+              <w:rPr>
+                <w:rFonts w:ascii="Times New Roman"/>
+              </w:rPr>
               <w:t>(</w:t>
             </w:r>
-            <w:proofErr w:type="spellStart"/>
-            <w:r>
-              <w:rPr>
-                <w:rFonts w:ascii="Times New Roman"/>
-              </w:rPr>
-              <w:t>Void</w:t>
-            </w:r>
-            <w:proofErr w:type="spellEnd"/>
-            <w:r>
-              <w:rPr>
-                <w:rFonts w:ascii="Times New Roman"/>
-              </w:rPr>
-              <w:t>)</w:t>
-            </w:r>
-          </w:p>
-          <w:p>
-            <w:pPr>
-              <w:pStyle w:val="TableParagraph"/>
-              <w:rPr>
-                <w:rFonts w:ascii="Times New Roman"/>
-              </w:rPr>
-            </w:pPr>
-          </w:p>
-          <w:p>
-            <w:pPr>
-              <w:pStyle w:val="TableParagraph"/>
-              <w:rPr>
-                <w:rFonts w:ascii="Times New Roman"/>
-              </w:rPr>
-            </w:pPr>
-            <w:r>
-              <w:rPr>
-                <w:rFonts w:ascii="Times New Roman"/>
-              </w:rPr>
-              <w:t>(</w:t>
-            </w:r>
-            <w:proofErr w:type="spellStart"/>
-            <w:r>
-              <w:rPr>
-                <w:rFonts w:ascii="Times New Roman"/>
-              </w:rPr>
-              <w:t>Void</w:t>
-            </w:r>
-            <w:proofErr w:type="spellEnd"/>
-            <w:r>
-              <w:rPr>
-                <w:rFonts w:ascii="Times New Roman"/>
-              </w:rPr>
-              <w:t>)</w:t>
-            </w:r>
-          </w:p>
-          <w:p>
-            <w:pPr>
-              <w:pStyle w:val="TableParagraph"/>
-              <w:rPr>
-                <w:rFonts w:ascii="Times New Roman"/>
-              </w:rPr>
-            </w:pPr>
-          </w:p>
-          <w:p>
-            <w:pPr>
-              <w:pStyle w:val="TableParagraph"/>
-              <w:rPr>
-                <w:rFonts w:ascii="Times New Roman"/>
-              </w:rPr>
-            </w:pPr>
-            <w:r>
-              <w:rPr>
-                <w:rFonts w:ascii="Times New Roman"/>
-              </w:rPr>
-              <w:t>(</w:t>
-            </w:r>
-            <w:proofErr w:type="spellStart"/>
-            <w:r>
-              <w:rPr>
-                <w:rFonts w:ascii="Times New Roman"/>
-              </w:rPr>
-              <w:t>int</w:t>
-            </w:r>
-            <w:proofErr w:type="spellEnd"/>
-            <w:r>
-              <w:rPr>
-                <w:rFonts w:ascii="Times New Roman"/>
-              </w:rPr>
-              <w:t xml:space="preserve"> modificador</w:t>
+            <w:r>
+              <w:rPr>
+                <w:rFonts w:ascii="Times New Roman"/>
+              </w:rPr>
+              <w:t>int modificador</w:t>
             </w:r>
             <w:r>
               <w:rPr>
@@ -8008,14 +7630,12 @@
           <w:lang w:val="en-US"/>
         </w:rPr>
       </w:pPr>
-      <w:proofErr w:type="spellStart"/>
       <w:r>
         <w:rPr>
           <w:lang w:val="en-US"/>
         </w:rPr>
         <w:t>Incluye</w:t>
       </w:r>
-      <w:proofErr w:type="spellEnd"/>
       <w:r>
         <w:rPr>
           <w:spacing w:val="-1"/>
@@ -8023,14 +7643,12 @@
         </w:rPr>
         <w:t xml:space="preserve"> </w:t>
       </w:r>
-      <w:proofErr w:type="spellStart"/>
       <w:r>
         <w:rPr>
           <w:lang w:val="en-US"/>
         </w:rPr>
         <w:t>el</w:t>
       </w:r>
-      <w:proofErr w:type="spellEnd"/>
       <w:r>
         <w:rPr>
           <w:spacing w:val="-2"/>
@@ -8684,30 +8302,14 @@
         </w:rPr>
         <w:t xml:space="preserve"> </w:t>
       </w:r>
-      <w:proofErr w:type="gramStart"/>
       <w:r>
         <w:t>driver</w:t>
       </w:r>
-      <w:proofErr w:type="gramEnd"/>
       <w:r>
         <w:rPr>
           <w:spacing w:val="-2"/>
         </w:rPr>
-        <w:t xml:space="preserve"> </w:t>
-      </w:r>
-      <w:proofErr w:type="spellStart"/>
-      <w:r>
-        <w:rPr>
-          <w:spacing w:val="-2"/>
-        </w:rPr>
-        <w:t>program</w:t>
-      </w:r>
-      <w:proofErr w:type="spellEnd"/>
-      <w:r>
-        <w:rPr>
-          <w:spacing w:val="-2"/>
-        </w:rPr>
-        <w:t>:</w:t>
+        <w:t xml:space="preserve"> program:</w:t>
       </w:r>
     </w:p>
     <w:p>
@@ -8899,14 +8501,12 @@
       </w:pPr>
       <w:bookmarkStart w:id="8" w:name="Checklist_antes_de_entregar"/>
       <w:bookmarkEnd w:id="8"/>
-      <w:proofErr w:type="spellStart"/>
       <w:r>
         <w:rPr>
           <w:color w:val="365F91"/>
         </w:rPr>
         <w:t>Checklist</w:t>
       </w:r>
-      <w:proofErr w:type="spellEnd"/>
       <w:r>
         <w:rPr>
           <w:color w:val="365F91"/>

</xml_diff>

<commit_message>
Se completó el código. Solo hace falta arreglar bugs y errores.
</commit_message>
<xml_diff>
--- a/Arreglos y Excepciones.docx
+++ b/Arreglos y Excepciones.docx
@@ -274,7 +274,23 @@
           <w:color w:val="4F81BC"/>
           <w:spacing w:val="-4"/>
         </w:rPr>
-        <w:t xml:space="preserve"> pts)</w:t>
+        <w:t xml:space="preserve"> </w:t>
+      </w:r>
+      <w:proofErr w:type="spellStart"/>
+      <w:r>
+        <w:rPr>
+          <w:color w:val="4F81BC"/>
+          <w:spacing w:val="-4"/>
+        </w:rPr>
+        <w:t>pts</w:t>
+      </w:r>
+      <w:proofErr w:type="spellEnd"/>
+      <w:r>
+        <w:rPr>
+          <w:color w:val="4F81BC"/>
+          <w:spacing w:val="-4"/>
+        </w:rPr>
+        <w:t>)</w:t>
       </w:r>
     </w:p>
     <w:p>
@@ -470,12 +486,21 @@
         </w:rPr>
         <w:t xml:space="preserve"> </w:t>
       </w:r>
+      <w:proofErr w:type="spellStart"/>
       <w:r>
         <w:rPr>
           <w:color w:val="4F81BC"/>
           <w:spacing w:val="-4"/>
         </w:rPr>
-        <w:t>pts)</w:t>
+        <w:t>pts</w:t>
+      </w:r>
+      <w:proofErr w:type="spellEnd"/>
+      <w:r>
+        <w:rPr>
+          <w:color w:val="4F81BC"/>
+          <w:spacing w:val="-4"/>
+        </w:rPr>
+        <w:t>)</w:t>
       </w:r>
     </w:p>
     <w:tbl>
@@ -571,6 +596,7 @@
                 <w:sz w:val="24"/>
               </w:rPr>
             </w:pPr>
+            <w:proofErr w:type="spellStart"/>
             <w:r>
               <w:rPr>
                 <w:rFonts w:ascii="Times New Roman"/>
@@ -578,6 +604,7 @@
               </w:rPr>
               <w:t>Main</w:t>
             </w:r>
+            <w:proofErr w:type="spellEnd"/>
           </w:p>
         </w:tc>
         <w:tc>
@@ -1104,6 +1131,7 @@
         </w:rPr>
         <w:t xml:space="preserve"> </w:t>
       </w:r>
+      <w:proofErr w:type="spellStart"/>
       <w:r>
         <w:rPr>
           <w:rFonts w:ascii="Calibri"/>
@@ -1112,7 +1140,18 @@
           <w:spacing w:val="-4"/>
           <w:sz w:val="26"/>
         </w:rPr>
-        <w:t>pts)</w:t>
+        <w:t>pts</w:t>
+      </w:r>
+      <w:proofErr w:type="spellEnd"/>
+      <w:r>
+        <w:rPr>
+          <w:rFonts w:ascii="Calibri"/>
+          <w:b/>
+          <w:color w:val="4F81BC"/>
+          <w:spacing w:val="-4"/>
+          <w:sz w:val="26"/>
+        </w:rPr>
+        <w:t>)</w:t>
       </w:r>
     </w:p>
     <w:p>
@@ -1121,12 +1160,14 @@
         <w:spacing w:before="46"/>
         <w:ind w:left="360"/>
       </w:pPr>
+      <w:proofErr w:type="spellStart"/>
       <w:r>
         <w:rPr>
           <w:spacing w:val="-2"/>
         </w:rPr>
         <w:t>Main</w:t>
       </w:r>
+      <w:proofErr w:type="spellEnd"/>
       <w:r>
         <w:rPr>
           <w:spacing w:val="-2"/>
@@ -2175,42 +2216,46 @@
                 <w:rFonts w:ascii="Times New Roman"/>
               </w:rPr>
             </w:pPr>
+            <w:proofErr w:type="spellStart"/>
             <w:r>
               <w:rPr>
                 <w:rFonts w:ascii="Times New Roman"/>
               </w:rPr>
               <w:t>Scaner</w:t>
             </w:r>
-          </w:p>
-          <w:p>
-            <w:pPr>
-              <w:pStyle w:val="TableParagraph"/>
-              <w:rPr>
-                <w:rFonts w:ascii="Times New Roman"/>
-              </w:rPr>
-            </w:pPr>
-          </w:p>
-          <w:p>
-            <w:pPr>
-              <w:pStyle w:val="TableParagraph"/>
-              <w:rPr>
-                <w:rFonts w:ascii="Times New Roman"/>
-              </w:rPr>
-            </w:pPr>
-          </w:p>
-          <w:p>
-            <w:pPr>
-              <w:pStyle w:val="TableParagraph"/>
-              <w:rPr>
-                <w:rFonts w:ascii="Times New Roman"/>
-              </w:rPr>
-            </w:pPr>
+            <w:proofErr w:type="spellEnd"/>
+          </w:p>
+          <w:p>
+            <w:pPr>
+              <w:pStyle w:val="TableParagraph"/>
+              <w:rPr>
+                <w:rFonts w:ascii="Times New Roman"/>
+              </w:rPr>
+            </w:pPr>
+          </w:p>
+          <w:p>
+            <w:pPr>
+              <w:pStyle w:val="TableParagraph"/>
+              <w:rPr>
+                <w:rFonts w:ascii="Times New Roman"/>
+              </w:rPr>
+            </w:pPr>
+          </w:p>
+          <w:p>
+            <w:pPr>
+              <w:pStyle w:val="TableParagraph"/>
+              <w:rPr>
+                <w:rFonts w:ascii="Times New Roman"/>
+              </w:rPr>
+            </w:pPr>
+            <w:proofErr w:type="spellStart"/>
             <w:r>
               <w:rPr>
                 <w:rFonts w:ascii="Times New Roman"/>
               </w:rPr>
               <w:t>System.out</w:t>
             </w:r>
+            <w:proofErr w:type="spellEnd"/>
           </w:p>
         </w:tc>
         <w:tc>
@@ -2224,41 +2269,57 @@
                 <w:rFonts w:ascii="Times New Roman"/>
               </w:rPr>
             </w:pPr>
-            <w:r>
-              <w:rPr>
-                <w:rFonts w:ascii="Times New Roman"/>
-              </w:rPr>
-              <w:t>Private final</w:t>
-            </w:r>
-          </w:p>
-          <w:p>
-            <w:pPr>
-              <w:pStyle w:val="TableParagraph"/>
-              <w:rPr>
-                <w:rFonts w:ascii="Times New Roman"/>
-              </w:rPr>
-            </w:pPr>
-          </w:p>
-          <w:p>
-            <w:pPr>
-              <w:pStyle w:val="TableParagraph"/>
-              <w:rPr>
-                <w:rFonts w:ascii="Times New Roman"/>
-              </w:rPr>
-            </w:pPr>
-          </w:p>
-          <w:p>
-            <w:pPr>
-              <w:pStyle w:val="TableParagraph"/>
-              <w:rPr>
-                <w:rFonts w:ascii="Times New Roman"/>
-              </w:rPr>
-            </w:pPr>
-            <w:r>
-              <w:rPr>
-                <w:rFonts w:ascii="Times New Roman"/>
-              </w:rPr>
-              <w:t>Private final</w:t>
+            <w:proofErr w:type="spellStart"/>
+            <w:r>
+              <w:rPr>
+                <w:rFonts w:ascii="Times New Roman"/>
+              </w:rPr>
+              <w:t>Private</w:t>
+            </w:r>
+            <w:proofErr w:type="spellEnd"/>
+            <w:r>
+              <w:rPr>
+                <w:rFonts w:ascii="Times New Roman"/>
+              </w:rPr>
+              <w:t xml:space="preserve"> final</w:t>
+            </w:r>
+          </w:p>
+          <w:p>
+            <w:pPr>
+              <w:pStyle w:val="TableParagraph"/>
+              <w:rPr>
+                <w:rFonts w:ascii="Times New Roman"/>
+              </w:rPr>
+            </w:pPr>
+          </w:p>
+          <w:p>
+            <w:pPr>
+              <w:pStyle w:val="TableParagraph"/>
+              <w:rPr>
+                <w:rFonts w:ascii="Times New Roman"/>
+              </w:rPr>
+            </w:pPr>
+          </w:p>
+          <w:p>
+            <w:pPr>
+              <w:pStyle w:val="TableParagraph"/>
+              <w:rPr>
+                <w:rFonts w:ascii="Times New Roman"/>
+              </w:rPr>
+            </w:pPr>
+            <w:proofErr w:type="spellStart"/>
+            <w:r>
+              <w:rPr>
+                <w:rFonts w:ascii="Times New Roman"/>
+              </w:rPr>
+              <w:t>Private</w:t>
+            </w:r>
+            <w:proofErr w:type="spellEnd"/>
+            <w:r>
+              <w:rPr>
+                <w:rFonts w:ascii="Times New Roman"/>
+              </w:rPr>
+              <w:t xml:space="preserve"> final</w:t>
             </w:r>
           </w:p>
         </w:tc>
@@ -2588,72 +2649,78 @@
                 <w:rFonts w:ascii="Times New Roman"/>
               </w:rPr>
             </w:pPr>
+            <w:proofErr w:type="spellStart"/>
             <w:r>
               <w:rPr>
                 <w:rFonts w:ascii="Times New Roman"/>
               </w:rPr>
               <w:t>String</w:t>
             </w:r>
-          </w:p>
-          <w:p>
-            <w:pPr>
-              <w:pStyle w:val="TableParagraph"/>
-              <w:rPr>
-                <w:rFonts w:ascii="Times New Roman"/>
-              </w:rPr>
-            </w:pPr>
-          </w:p>
-          <w:p>
-            <w:pPr>
-              <w:pStyle w:val="TableParagraph"/>
-              <w:rPr>
-                <w:rFonts w:ascii="Times New Roman"/>
-              </w:rPr>
-            </w:pPr>
-          </w:p>
-          <w:p>
-            <w:pPr>
-              <w:pStyle w:val="TableParagraph"/>
-              <w:rPr>
-                <w:rFonts w:ascii="Times New Roman"/>
-              </w:rPr>
-            </w:pPr>
+            <w:proofErr w:type="spellEnd"/>
+          </w:p>
+          <w:p>
+            <w:pPr>
+              <w:pStyle w:val="TableParagraph"/>
+              <w:rPr>
+                <w:rFonts w:ascii="Times New Roman"/>
+              </w:rPr>
+            </w:pPr>
+          </w:p>
+          <w:p>
+            <w:pPr>
+              <w:pStyle w:val="TableParagraph"/>
+              <w:rPr>
+                <w:rFonts w:ascii="Times New Roman"/>
+              </w:rPr>
+            </w:pPr>
+          </w:p>
+          <w:p>
+            <w:pPr>
+              <w:pStyle w:val="TableParagraph"/>
+              <w:rPr>
+                <w:rFonts w:ascii="Times New Roman"/>
+              </w:rPr>
+            </w:pPr>
+            <w:proofErr w:type="spellStart"/>
             <w:r>
               <w:rPr>
                 <w:rFonts w:ascii="Times New Roman"/>
               </w:rPr>
               <w:t>Boolean</w:t>
             </w:r>
-          </w:p>
-          <w:p>
-            <w:pPr>
-              <w:pStyle w:val="TableParagraph"/>
-              <w:rPr>
-                <w:rFonts w:ascii="Times New Roman"/>
-              </w:rPr>
-            </w:pPr>
-          </w:p>
-          <w:p>
-            <w:pPr>
-              <w:pStyle w:val="TableParagraph"/>
-              <w:rPr>
-                <w:rFonts w:ascii="Times New Roman"/>
-              </w:rPr>
-            </w:pPr>
-          </w:p>
-          <w:p>
-            <w:pPr>
-              <w:pStyle w:val="TableParagraph"/>
-              <w:rPr>
-                <w:rFonts w:ascii="Times New Roman"/>
-              </w:rPr>
-            </w:pPr>
+            <w:proofErr w:type="spellEnd"/>
+          </w:p>
+          <w:p>
+            <w:pPr>
+              <w:pStyle w:val="TableParagraph"/>
+              <w:rPr>
+                <w:rFonts w:ascii="Times New Roman"/>
+              </w:rPr>
+            </w:pPr>
+          </w:p>
+          <w:p>
+            <w:pPr>
+              <w:pStyle w:val="TableParagraph"/>
+              <w:rPr>
+                <w:rFonts w:ascii="Times New Roman"/>
+              </w:rPr>
+            </w:pPr>
+          </w:p>
+          <w:p>
+            <w:pPr>
+              <w:pStyle w:val="TableParagraph"/>
+              <w:rPr>
+                <w:rFonts w:ascii="Times New Roman"/>
+              </w:rPr>
+            </w:pPr>
+            <w:proofErr w:type="spellStart"/>
             <w:r>
               <w:rPr>
                 <w:rFonts w:ascii="Times New Roman"/>
               </w:rPr>
               <w:t>Boolean</w:t>
             </w:r>
+            <w:proofErr w:type="spellEnd"/>
           </w:p>
         </w:tc>
         <w:tc>
@@ -2667,72 +2734,84 @@
                 <w:rFonts w:ascii="Times New Roman"/>
               </w:rPr>
             </w:pPr>
-            <w:r>
-              <w:rPr>
-                <w:rFonts w:ascii="Times New Roman"/>
-              </w:rPr>
-              <w:t>Private final</w:t>
-            </w:r>
-          </w:p>
-          <w:p>
-            <w:pPr>
-              <w:pStyle w:val="TableParagraph"/>
-              <w:rPr>
-                <w:rFonts w:ascii="Times New Roman"/>
-              </w:rPr>
-            </w:pPr>
-          </w:p>
-          <w:p>
-            <w:pPr>
-              <w:pStyle w:val="TableParagraph"/>
-              <w:rPr>
-                <w:rFonts w:ascii="Times New Roman"/>
-              </w:rPr>
-            </w:pPr>
-          </w:p>
-          <w:p>
-            <w:pPr>
-              <w:pStyle w:val="TableParagraph"/>
-              <w:rPr>
-                <w:rFonts w:ascii="Times New Roman"/>
-              </w:rPr>
-            </w:pPr>
+            <w:proofErr w:type="spellStart"/>
             <w:r>
               <w:rPr>
                 <w:rFonts w:ascii="Times New Roman"/>
               </w:rPr>
               <w:t>Private</w:t>
             </w:r>
-          </w:p>
-          <w:p>
-            <w:pPr>
-              <w:pStyle w:val="TableParagraph"/>
-              <w:rPr>
-                <w:rFonts w:ascii="Times New Roman"/>
-              </w:rPr>
-            </w:pPr>
-          </w:p>
-          <w:p>
-            <w:pPr>
-              <w:pStyle w:val="TableParagraph"/>
-              <w:rPr>
-                <w:rFonts w:ascii="Times New Roman"/>
-              </w:rPr>
-            </w:pPr>
-          </w:p>
-          <w:p>
-            <w:pPr>
-              <w:pStyle w:val="TableParagraph"/>
-              <w:rPr>
-                <w:rFonts w:ascii="Times New Roman"/>
-              </w:rPr>
-            </w:pPr>
+            <w:proofErr w:type="spellEnd"/>
+            <w:r>
+              <w:rPr>
+                <w:rFonts w:ascii="Times New Roman"/>
+              </w:rPr>
+              <w:t xml:space="preserve"> final</w:t>
+            </w:r>
+          </w:p>
+          <w:p>
+            <w:pPr>
+              <w:pStyle w:val="TableParagraph"/>
+              <w:rPr>
+                <w:rFonts w:ascii="Times New Roman"/>
+              </w:rPr>
+            </w:pPr>
+          </w:p>
+          <w:p>
+            <w:pPr>
+              <w:pStyle w:val="TableParagraph"/>
+              <w:rPr>
+                <w:rFonts w:ascii="Times New Roman"/>
+              </w:rPr>
+            </w:pPr>
+          </w:p>
+          <w:p>
+            <w:pPr>
+              <w:pStyle w:val="TableParagraph"/>
+              <w:rPr>
+                <w:rFonts w:ascii="Times New Roman"/>
+              </w:rPr>
+            </w:pPr>
+            <w:proofErr w:type="spellStart"/>
             <w:r>
               <w:rPr>
                 <w:rFonts w:ascii="Times New Roman"/>
               </w:rPr>
               <w:t>Private</w:t>
             </w:r>
+            <w:proofErr w:type="spellEnd"/>
+          </w:p>
+          <w:p>
+            <w:pPr>
+              <w:pStyle w:val="TableParagraph"/>
+              <w:rPr>
+                <w:rFonts w:ascii="Times New Roman"/>
+              </w:rPr>
+            </w:pPr>
+          </w:p>
+          <w:p>
+            <w:pPr>
+              <w:pStyle w:val="TableParagraph"/>
+              <w:rPr>
+                <w:rFonts w:ascii="Times New Roman"/>
+              </w:rPr>
+            </w:pPr>
+          </w:p>
+          <w:p>
+            <w:pPr>
+              <w:pStyle w:val="TableParagraph"/>
+              <w:rPr>
+                <w:rFonts w:ascii="Times New Roman"/>
+              </w:rPr>
+            </w:pPr>
+            <w:proofErr w:type="spellStart"/>
+            <w:r>
+              <w:rPr>
+                <w:rFonts w:ascii="Times New Roman"/>
+              </w:rPr>
+              <w:t>Private</w:t>
+            </w:r>
+            <w:proofErr w:type="spellEnd"/>
           </w:p>
         </w:tc>
         <w:tc>
@@ -3070,64 +3149,70 @@
                 <w:rFonts w:ascii="Times New Roman"/>
               </w:rPr>
             </w:pPr>
+            <w:proofErr w:type="spellStart"/>
             <w:r>
               <w:rPr>
                 <w:rFonts w:ascii="Times New Roman"/>
               </w:rPr>
               <w:t>String</w:t>
             </w:r>
-          </w:p>
-          <w:p>
-            <w:pPr>
-              <w:pStyle w:val="TableParagraph"/>
-              <w:rPr>
-                <w:rFonts w:ascii="Times New Roman"/>
-              </w:rPr>
-            </w:pPr>
-          </w:p>
-          <w:p>
-            <w:pPr>
-              <w:pStyle w:val="TableParagraph"/>
-              <w:rPr>
-                <w:rFonts w:ascii="Times New Roman"/>
-              </w:rPr>
-            </w:pPr>
+            <w:proofErr w:type="spellEnd"/>
+          </w:p>
+          <w:p>
+            <w:pPr>
+              <w:pStyle w:val="TableParagraph"/>
+              <w:rPr>
+                <w:rFonts w:ascii="Times New Roman"/>
+              </w:rPr>
+            </w:pPr>
+          </w:p>
+          <w:p>
+            <w:pPr>
+              <w:pStyle w:val="TableParagraph"/>
+              <w:rPr>
+                <w:rFonts w:ascii="Times New Roman"/>
+              </w:rPr>
+            </w:pPr>
+            <w:proofErr w:type="spellStart"/>
             <w:r>
               <w:rPr>
                 <w:rFonts w:ascii="Times New Roman"/>
               </w:rPr>
               <w:t>Int</w:t>
             </w:r>
-          </w:p>
-          <w:p>
-            <w:pPr>
-              <w:pStyle w:val="TableParagraph"/>
-              <w:rPr>
-                <w:rFonts w:ascii="Times New Roman"/>
-              </w:rPr>
-            </w:pPr>
-          </w:p>
-          <w:p>
-            <w:pPr>
-              <w:pStyle w:val="TableParagraph"/>
-              <w:rPr>
-                <w:rFonts w:ascii="Times New Roman"/>
-              </w:rPr>
-            </w:pPr>
-          </w:p>
-          <w:p>
-            <w:pPr>
-              <w:pStyle w:val="TableParagraph"/>
-              <w:rPr>
-                <w:rFonts w:ascii="Times New Roman"/>
-              </w:rPr>
-            </w:pPr>
+            <w:proofErr w:type="spellEnd"/>
+          </w:p>
+          <w:p>
+            <w:pPr>
+              <w:pStyle w:val="TableParagraph"/>
+              <w:rPr>
+                <w:rFonts w:ascii="Times New Roman"/>
+              </w:rPr>
+            </w:pPr>
+          </w:p>
+          <w:p>
+            <w:pPr>
+              <w:pStyle w:val="TableParagraph"/>
+              <w:rPr>
+                <w:rFonts w:ascii="Times New Roman"/>
+              </w:rPr>
+            </w:pPr>
+          </w:p>
+          <w:p>
+            <w:pPr>
+              <w:pStyle w:val="TableParagraph"/>
+              <w:rPr>
+                <w:rFonts w:ascii="Times New Roman"/>
+              </w:rPr>
+            </w:pPr>
+            <w:proofErr w:type="spellStart"/>
             <w:r>
               <w:rPr>
                 <w:rFonts w:ascii="Times New Roman"/>
               </w:rPr>
               <w:t>Int</w:t>
             </w:r>
+            <w:proofErr w:type="spellEnd"/>
           </w:p>
         </w:tc>
         <w:tc>
@@ -3141,12 +3226,14 @@
                 <w:rFonts w:ascii="Times New Roman"/>
               </w:rPr>
             </w:pPr>
+            <w:proofErr w:type="spellStart"/>
             <w:r>
               <w:rPr>
                 <w:rFonts w:ascii="Times New Roman"/>
               </w:rPr>
               <w:t>Private</w:t>
             </w:r>
+            <w:proofErr w:type="spellEnd"/>
             <w:r>
               <w:rPr>
                 <w:rFonts w:ascii="Times New Roman"/>
@@ -3169,42 +3256,46 @@
                 <w:rFonts w:ascii="Times New Roman"/>
               </w:rPr>
             </w:pPr>
+            <w:proofErr w:type="spellStart"/>
             <w:r>
               <w:rPr>
                 <w:rFonts w:ascii="Times New Roman"/>
               </w:rPr>
               <w:t>Private</w:t>
             </w:r>
-          </w:p>
-          <w:p>
-            <w:pPr>
-              <w:pStyle w:val="TableParagraph"/>
-              <w:rPr>
-                <w:rFonts w:ascii="Times New Roman"/>
-              </w:rPr>
-            </w:pPr>
-          </w:p>
-          <w:p>
-            <w:pPr>
-              <w:pStyle w:val="TableParagraph"/>
-              <w:rPr>
-                <w:rFonts w:ascii="Times New Roman"/>
-              </w:rPr>
-            </w:pPr>
-          </w:p>
-          <w:p>
-            <w:pPr>
-              <w:pStyle w:val="TableParagraph"/>
-              <w:rPr>
-                <w:rFonts w:ascii="Times New Roman"/>
-              </w:rPr>
-            </w:pPr>
+            <w:proofErr w:type="spellEnd"/>
+          </w:p>
+          <w:p>
+            <w:pPr>
+              <w:pStyle w:val="TableParagraph"/>
+              <w:rPr>
+                <w:rFonts w:ascii="Times New Roman"/>
+              </w:rPr>
+            </w:pPr>
+          </w:p>
+          <w:p>
+            <w:pPr>
+              <w:pStyle w:val="TableParagraph"/>
+              <w:rPr>
+                <w:rFonts w:ascii="Times New Roman"/>
+              </w:rPr>
+            </w:pPr>
+          </w:p>
+          <w:p>
+            <w:pPr>
+              <w:pStyle w:val="TableParagraph"/>
+              <w:rPr>
+                <w:rFonts w:ascii="Times New Roman"/>
+              </w:rPr>
+            </w:pPr>
+            <w:proofErr w:type="spellStart"/>
             <w:r>
               <w:rPr>
                 <w:rFonts w:ascii="Times New Roman"/>
               </w:rPr>
               <w:t>Private</w:t>
             </w:r>
+            <w:proofErr w:type="spellEnd"/>
           </w:p>
         </w:tc>
         <w:tc>
@@ -3439,6 +3530,7 @@
                 <w:lang w:val="en-US"/>
               </w:rPr>
             </w:pPr>
+            <w:proofErr w:type="spellStart"/>
             <w:r>
               <w:rPr>
                 <w:rFonts w:ascii="Times New Roman"/>
@@ -3446,24 +3538,26 @@
               </w:rPr>
               <w:t>Dimensiones</w:t>
             </w:r>
-          </w:p>
-          <w:p>
-            <w:pPr>
-              <w:pStyle w:val="TableParagraph"/>
-              <w:rPr>
-                <w:rFonts w:ascii="Times New Roman"/>
-                <w:lang w:val="en-US"/>
-              </w:rPr>
-            </w:pPr>
-          </w:p>
-          <w:p>
-            <w:pPr>
-              <w:pStyle w:val="TableParagraph"/>
-              <w:rPr>
-                <w:rFonts w:ascii="Times New Roman"/>
-                <w:lang w:val="en-US"/>
-              </w:rPr>
-            </w:pPr>
+            <w:proofErr w:type="spellEnd"/>
+          </w:p>
+          <w:p>
+            <w:pPr>
+              <w:pStyle w:val="TableParagraph"/>
+              <w:rPr>
+                <w:rFonts w:ascii="Times New Roman"/>
+                <w:lang w:val="en-US"/>
+              </w:rPr>
+            </w:pPr>
+          </w:p>
+          <w:p>
+            <w:pPr>
+              <w:pStyle w:val="TableParagraph"/>
+              <w:rPr>
+                <w:rFonts w:ascii="Times New Roman"/>
+                <w:lang w:val="en-US"/>
+              </w:rPr>
+            </w:pPr>
+            <w:proofErr w:type="spellStart"/>
             <w:r>
               <w:rPr>
                 <w:rFonts w:ascii="Times New Roman"/>
@@ -3471,33 +3565,35 @@
               </w:rPr>
               <w:t>casillasTarjetas</w:t>
             </w:r>
-          </w:p>
-          <w:p>
-            <w:pPr>
-              <w:pStyle w:val="TableParagraph"/>
-              <w:rPr>
-                <w:rFonts w:ascii="Times New Roman"/>
-                <w:lang w:val="en-US"/>
-              </w:rPr>
-            </w:pPr>
-          </w:p>
-          <w:p>
-            <w:pPr>
-              <w:pStyle w:val="TableParagraph"/>
-              <w:rPr>
-                <w:rFonts w:ascii="Times New Roman"/>
-                <w:lang w:val="en-US"/>
-              </w:rPr>
-            </w:pPr>
-          </w:p>
-          <w:p>
-            <w:pPr>
-              <w:pStyle w:val="TableParagraph"/>
-              <w:rPr>
-                <w:rFonts w:ascii="Times New Roman"/>
-                <w:lang w:val="en-US"/>
-              </w:rPr>
-            </w:pPr>
+            <w:proofErr w:type="spellEnd"/>
+          </w:p>
+          <w:p>
+            <w:pPr>
+              <w:pStyle w:val="TableParagraph"/>
+              <w:rPr>
+                <w:rFonts w:ascii="Times New Roman"/>
+                <w:lang w:val="en-US"/>
+              </w:rPr>
+            </w:pPr>
+          </w:p>
+          <w:p>
+            <w:pPr>
+              <w:pStyle w:val="TableParagraph"/>
+              <w:rPr>
+                <w:rFonts w:ascii="Times New Roman"/>
+                <w:lang w:val="en-US"/>
+              </w:rPr>
+            </w:pPr>
+          </w:p>
+          <w:p>
+            <w:pPr>
+              <w:pStyle w:val="TableParagraph"/>
+              <w:rPr>
+                <w:rFonts w:ascii="Times New Roman"/>
+                <w:lang w:val="en-US"/>
+              </w:rPr>
+            </w:pPr>
+            <w:proofErr w:type="spellStart"/>
             <w:r>
               <w:rPr>
                 <w:rFonts w:ascii="Times New Roman"/>
@@ -3505,24 +3601,26 @@
               </w:rPr>
               <w:t>ParejasTotales</w:t>
             </w:r>
-          </w:p>
-          <w:p>
-            <w:pPr>
-              <w:pStyle w:val="TableParagraph"/>
-              <w:rPr>
-                <w:rFonts w:ascii="Times New Roman"/>
-                <w:lang w:val="en-US"/>
-              </w:rPr>
-            </w:pPr>
-          </w:p>
-          <w:p>
-            <w:pPr>
-              <w:pStyle w:val="TableParagraph"/>
-              <w:rPr>
-                <w:rFonts w:ascii="Times New Roman"/>
-                <w:lang w:val="en-US"/>
-              </w:rPr>
-            </w:pPr>
+            <w:proofErr w:type="spellEnd"/>
+          </w:p>
+          <w:p>
+            <w:pPr>
+              <w:pStyle w:val="TableParagraph"/>
+              <w:rPr>
+                <w:rFonts w:ascii="Times New Roman"/>
+                <w:lang w:val="en-US"/>
+              </w:rPr>
+            </w:pPr>
+          </w:p>
+          <w:p>
+            <w:pPr>
+              <w:pStyle w:val="TableParagraph"/>
+              <w:rPr>
+                <w:rFonts w:ascii="Times New Roman"/>
+                <w:lang w:val="en-US"/>
+              </w:rPr>
+            </w:pPr>
+            <w:proofErr w:type="spellStart"/>
             <w:r>
               <w:rPr>
                 <w:rFonts w:ascii="Times New Roman"/>
@@ -3530,6 +3628,7 @@
               </w:rPr>
               <w:t>ParjeasListas</w:t>
             </w:r>
+            <w:proofErr w:type="spellEnd"/>
           </w:p>
         </w:tc>
         <w:tc>
@@ -3543,86 +3642,100 @@
                 <w:rFonts w:ascii="Times New Roman"/>
               </w:rPr>
             </w:pPr>
+            <w:proofErr w:type="spellStart"/>
             <w:r>
               <w:rPr>
                 <w:rFonts w:ascii="Times New Roman"/>
               </w:rPr>
               <w:t>Int</w:t>
             </w:r>
-          </w:p>
-          <w:p>
-            <w:pPr>
-              <w:pStyle w:val="TableParagraph"/>
-              <w:rPr>
-                <w:rFonts w:ascii="Times New Roman"/>
-              </w:rPr>
-            </w:pPr>
-          </w:p>
-          <w:p>
-            <w:pPr>
-              <w:pStyle w:val="TableParagraph"/>
-              <w:rPr>
-                <w:rFonts w:ascii="Times New Roman"/>
-              </w:rPr>
-            </w:pPr>
-            <w:r>
-              <w:rPr>
-                <w:rFonts w:ascii="Times New Roman"/>
-              </w:rPr>
-              <w:t>Carta[][]</w:t>
-            </w:r>
-          </w:p>
-          <w:p>
-            <w:pPr>
-              <w:pStyle w:val="TableParagraph"/>
-              <w:rPr>
-                <w:rFonts w:ascii="Times New Roman"/>
-              </w:rPr>
-            </w:pPr>
-          </w:p>
-          <w:p>
-            <w:pPr>
-              <w:pStyle w:val="TableParagraph"/>
-              <w:rPr>
-                <w:rFonts w:ascii="Times New Roman"/>
-              </w:rPr>
-            </w:pPr>
-          </w:p>
-          <w:p>
-            <w:pPr>
-              <w:pStyle w:val="TableParagraph"/>
-              <w:rPr>
-                <w:rFonts w:ascii="Times New Roman"/>
-              </w:rPr>
-            </w:pPr>
+            <w:proofErr w:type="spellEnd"/>
+          </w:p>
+          <w:p>
+            <w:pPr>
+              <w:pStyle w:val="TableParagraph"/>
+              <w:rPr>
+                <w:rFonts w:ascii="Times New Roman"/>
+              </w:rPr>
+            </w:pPr>
+          </w:p>
+          <w:p>
+            <w:pPr>
+              <w:pStyle w:val="TableParagraph"/>
+              <w:rPr>
+                <w:rFonts w:ascii="Times New Roman"/>
+              </w:rPr>
+            </w:pPr>
+            <w:proofErr w:type="gramStart"/>
+            <w:r>
+              <w:rPr>
+                <w:rFonts w:ascii="Times New Roman"/>
+              </w:rPr>
+              <w:t>Carta[][</w:t>
+            </w:r>
+            <w:proofErr w:type="gramEnd"/>
+            <w:r>
+              <w:rPr>
+                <w:rFonts w:ascii="Times New Roman"/>
+              </w:rPr>
+              <w:t>]</w:t>
+            </w:r>
+          </w:p>
+          <w:p>
+            <w:pPr>
+              <w:pStyle w:val="TableParagraph"/>
+              <w:rPr>
+                <w:rFonts w:ascii="Times New Roman"/>
+              </w:rPr>
+            </w:pPr>
+          </w:p>
+          <w:p>
+            <w:pPr>
+              <w:pStyle w:val="TableParagraph"/>
+              <w:rPr>
+                <w:rFonts w:ascii="Times New Roman"/>
+              </w:rPr>
+            </w:pPr>
+          </w:p>
+          <w:p>
+            <w:pPr>
+              <w:pStyle w:val="TableParagraph"/>
+              <w:rPr>
+                <w:rFonts w:ascii="Times New Roman"/>
+              </w:rPr>
+            </w:pPr>
+            <w:proofErr w:type="spellStart"/>
             <w:r>
               <w:rPr>
                 <w:rFonts w:ascii="Times New Roman"/>
               </w:rPr>
               <w:t>Int</w:t>
             </w:r>
-          </w:p>
-          <w:p>
-            <w:pPr>
-              <w:pStyle w:val="TableParagraph"/>
-              <w:rPr>
-                <w:rFonts w:ascii="Times New Roman"/>
-              </w:rPr>
-            </w:pPr>
-          </w:p>
-          <w:p>
-            <w:pPr>
-              <w:pStyle w:val="TableParagraph"/>
-              <w:rPr>
-                <w:rFonts w:ascii="Times New Roman"/>
-              </w:rPr>
-            </w:pPr>
+            <w:proofErr w:type="spellEnd"/>
+          </w:p>
+          <w:p>
+            <w:pPr>
+              <w:pStyle w:val="TableParagraph"/>
+              <w:rPr>
+                <w:rFonts w:ascii="Times New Roman"/>
+              </w:rPr>
+            </w:pPr>
+          </w:p>
+          <w:p>
+            <w:pPr>
+              <w:pStyle w:val="TableParagraph"/>
+              <w:rPr>
+                <w:rFonts w:ascii="Times New Roman"/>
+              </w:rPr>
+            </w:pPr>
+            <w:proofErr w:type="spellStart"/>
             <w:r>
               <w:rPr>
                 <w:rFonts w:ascii="Times New Roman"/>
               </w:rPr>
               <w:t>Int</w:t>
             </w:r>
+            <w:proofErr w:type="spellEnd"/>
           </w:p>
         </w:tc>
         <w:tc>
@@ -3636,86 +3749,94 @@
                 <w:rFonts w:ascii="Times New Roman"/>
               </w:rPr>
             </w:pPr>
+            <w:proofErr w:type="spellStart"/>
             <w:r>
               <w:rPr>
                 <w:rFonts w:ascii="Times New Roman"/>
               </w:rPr>
               <w:t>Private</w:t>
             </w:r>
-          </w:p>
-          <w:p>
-            <w:pPr>
-              <w:pStyle w:val="TableParagraph"/>
-              <w:rPr>
-                <w:rFonts w:ascii="Times New Roman"/>
-              </w:rPr>
-            </w:pPr>
-          </w:p>
-          <w:p>
-            <w:pPr>
-              <w:pStyle w:val="TableParagraph"/>
-              <w:rPr>
-                <w:rFonts w:ascii="Times New Roman"/>
-              </w:rPr>
-            </w:pPr>
+            <w:proofErr w:type="spellEnd"/>
+          </w:p>
+          <w:p>
+            <w:pPr>
+              <w:pStyle w:val="TableParagraph"/>
+              <w:rPr>
+                <w:rFonts w:ascii="Times New Roman"/>
+              </w:rPr>
+            </w:pPr>
+          </w:p>
+          <w:p>
+            <w:pPr>
+              <w:pStyle w:val="TableParagraph"/>
+              <w:rPr>
+                <w:rFonts w:ascii="Times New Roman"/>
+              </w:rPr>
+            </w:pPr>
+            <w:proofErr w:type="spellStart"/>
             <w:r>
               <w:rPr>
                 <w:rFonts w:ascii="Times New Roman"/>
               </w:rPr>
               <w:t>Private</w:t>
             </w:r>
-          </w:p>
-          <w:p>
-            <w:pPr>
-              <w:pStyle w:val="TableParagraph"/>
-              <w:rPr>
-                <w:rFonts w:ascii="Times New Roman"/>
-              </w:rPr>
-            </w:pPr>
-          </w:p>
-          <w:p>
-            <w:pPr>
-              <w:pStyle w:val="TableParagraph"/>
-              <w:rPr>
-                <w:rFonts w:ascii="Times New Roman"/>
-              </w:rPr>
-            </w:pPr>
-          </w:p>
-          <w:p>
-            <w:pPr>
-              <w:pStyle w:val="TableParagraph"/>
-              <w:rPr>
-                <w:rFonts w:ascii="Times New Roman"/>
-              </w:rPr>
-            </w:pPr>
+            <w:proofErr w:type="spellEnd"/>
+          </w:p>
+          <w:p>
+            <w:pPr>
+              <w:pStyle w:val="TableParagraph"/>
+              <w:rPr>
+                <w:rFonts w:ascii="Times New Roman"/>
+              </w:rPr>
+            </w:pPr>
+          </w:p>
+          <w:p>
+            <w:pPr>
+              <w:pStyle w:val="TableParagraph"/>
+              <w:rPr>
+                <w:rFonts w:ascii="Times New Roman"/>
+              </w:rPr>
+            </w:pPr>
+          </w:p>
+          <w:p>
+            <w:pPr>
+              <w:pStyle w:val="TableParagraph"/>
+              <w:rPr>
+                <w:rFonts w:ascii="Times New Roman"/>
+              </w:rPr>
+            </w:pPr>
+            <w:proofErr w:type="spellStart"/>
             <w:r>
               <w:rPr>
                 <w:rFonts w:ascii="Times New Roman"/>
               </w:rPr>
               <w:t>Private</w:t>
             </w:r>
-          </w:p>
-          <w:p>
-            <w:pPr>
-              <w:pStyle w:val="TableParagraph"/>
-              <w:rPr>
-                <w:rFonts w:ascii="Times New Roman"/>
-              </w:rPr>
-            </w:pPr>
-          </w:p>
-          <w:p>
-            <w:pPr>
-              <w:pStyle w:val="TableParagraph"/>
-              <w:rPr>
-                <w:rFonts w:ascii="Times New Roman"/>
-              </w:rPr>
-            </w:pPr>
+            <w:proofErr w:type="spellEnd"/>
+          </w:p>
+          <w:p>
+            <w:pPr>
+              <w:pStyle w:val="TableParagraph"/>
+              <w:rPr>
+                <w:rFonts w:ascii="Times New Roman"/>
+              </w:rPr>
+            </w:pPr>
+          </w:p>
+          <w:p>
+            <w:pPr>
+              <w:pStyle w:val="TableParagraph"/>
+              <w:rPr>
+                <w:rFonts w:ascii="Times New Roman"/>
+              </w:rPr>
+            </w:pPr>
+            <w:proofErr w:type="spellStart"/>
             <w:r>
               <w:rPr>
                 <w:rFonts w:ascii="Times New Roman"/>
               </w:rPr>
               <w:t>Private</w:t>
             </w:r>
+            <w:proofErr w:type="spellEnd"/>
           </w:p>
         </w:tc>
         <w:tc>
@@ -3760,11 +3881,19 @@
                 <w:rFonts w:ascii="Times New Roman"/>
               </w:rPr>
             </w:pPr>
-            <w:r>
-              <w:rPr>
-                <w:rFonts w:ascii="Times New Roman"/>
-              </w:rPr>
-              <w:t>Total de parejas generadas.</w:t>
+            <w:proofErr w:type="gramStart"/>
+            <w:r>
+              <w:rPr>
+                <w:rFonts w:ascii="Times New Roman"/>
+              </w:rPr>
+              <w:t>Total</w:t>
+            </w:r>
+            <w:proofErr w:type="gramEnd"/>
+            <w:r>
+              <w:rPr>
+                <w:rFonts w:ascii="Times New Roman"/>
+              </w:rPr>
+              <w:t xml:space="preserve"> de parejas generadas.</w:t>
             </w:r>
           </w:p>
           <w:p>
@@ -3877,12 +4006,21 @@
         </w:rPr>
         <w:t xml:space="preserve"> </w:t>
       </w:r>
+      <w:proofErr w:type="spellStart"/>
       <w:r>
         <w:rPr>
           <w:color w:val="4F81BC"/>
           <w:spacing w:val="-4"/>
         </w:rPr>
-        <w:t>pts)</w:t>
+        <w:t>pts</w:t>
+      </w:r>
+      <w:proofErr w:type="spellEnd"/>
+      <w:r>
+        <w:rPr>
+          <w:color w:val="4F81BC"/>
+          <w:spacing w:val="-4"/>
+        </w:rPr>
+        <w:t>)</w:t>
       </w:r>
     </w:p>
     <w:p>
@@ -3999,6 +4137,7 @@
               <w:spacing w:before="1" w:line="273" w:lineRule="auto"/>
               <w:ind w:left="104" w:right="404"/>
             </w:pPr>
+            <w:proofErr w:type="gramStart"/>
             <w:r>
               <w:t>Parámetros</w:t>
             </w:r>
@@ -4009,7 +4148,11 @@
               <w:t xml:space="preserve"> </w:t>
             </w:r>
             <w:r>
-              <w:t>: Tipo</w:t>
+              <w:t>:</w:t>
+            </w:r>
+            <w:proofErr w:type="gramEnd"/>
+            <w:r>
+              <w:t xml:space="preserve"> Tipo</w:t>
             </w:r>
             <w:r>
               <w:rPr>
@@ -4096,64 +4239,70 @@
                 <w:rFonts w:ascii="Times New Roman"/>
               </w:rPr>
             </w:pPr>
+            <w:proofErr w:type="spellStart"/>
             <w:r>
               <w:rPr>
                 <w:rFonts w:ascii="Times New Roman"/>
               </w:rPr>
               <w:t>Void</w:t>
             </w:r>
-          </w:p>
-          <w:p>
-            <w:pPr>
-              <w:pStyle w:val="TableParagraph"/>
-              <w:rPr>
-                <w:rFonts w:ascii="Times New Roman"/>
-              </w:rPr>
-            </w:pPr>
-          </w:p>
-          <w:p>
-            <w:pPr>
-              <w:pStyle w:val="TableParagraph"/>
-              <w:rPr>
-                <w:rFonts w:ascii="Times New Roman"/>
-              </w:rPr>
-            </w:pPr>
+            <w:proofErr w:type="spellEnd"/>
+          </w:p>
+          <w:p>
+            <w:pPr>
+              <w:pStyle w:val="TableParagraph"/>
+              <w:rPr>
+                <w:rFonts w:ascii="Times New Roman"/>
+              </w:rPr>
+            </w:pPr>
+          </w:p>
+          <w:p>
+            <w:pPr>
+              <w:pStyle w:val="TableParagraph"/>
+              <w:rPr>
+                <w:rFonts w:ascii="Times New Roman"/>
+              </w:rPr>
+            </w:pPr>
+            <w:proofErr w:type="spellStart"/>
             <w:r>
               <w:rPr>
                 <w:rFonts w:ascii="Times New Roman"/>
               </w:rPr>
               <w:t>Void</w:t>
             </w:r>
-          </w:p>
-          <w:p>
-            <w:pPr>
-              <w:pStyle w:val="TableParagraph"/>
-              <w:rPr>
-                <w:rFonts w:ascii="Times New Roman"/>
-              </w:rPr>
-            </w:pPr>
-          </w:p>
-          <w:p>
-            <w:pPr>
-              <w:pStyle w:val="TableParagraph"/>
-              <w:rPr>
-                <w:rFonts w:ascii="Times New Roman"/>
-              </w:rPr>
-            </w:pPr>
-          </w:p>
-          <w:p>
-            <w:pPr>
-              <w:pStyle w:val="TableParagraph"/>
-              <w:rPr>
-                <w:rFonts w:ascii="Times New Roman"/>
-              </w:rPr>
-            </w:pPr>
+            <w:proofErr w:type="spellEnd"/>
+          </w:p>
+          <w:p>
+            <w:pPr>
+              <w:pStyle w:val="TableParagraph"/>
+              <w:rPr>
+                <w:rFonts w:ascii="Times New Roman"/>
+              </w:rPr>
+            </w:pPr>
+          </w:p>
+          <w:p>
+            <w:pPr>
+              <w:pStyle w:val="TableParagraph"/>
+              <w:rPr>
+                <w:rFonts w:ascii="Times New Roman"/>
+              </w:rPr>
+            </w:pPr>
+          </w:p>
+          <w:p>
+            <w:pPr>
+              <w:pStyle w:val="TableParagraph"/>
+              <w:rPr>
+                <w:rFonts w:ascii="Times New Roman"/>
+              </w:rPr>
+            </w:pPr>
+            <w:proofErr w:type="spellStart"/>
             <w:r>
               <w:rPr>
                 <w:rFonts w:ascii="Times New Roman"/>
               </w:rPr>
               <w:t>Void</w:t>
             </w:r>
+            <w:proofErr w:type="spellEnd"/>
           </w:p>
         </w:tc>
         <w:tc>
@@ -4242,59 +4391,101 @@
               <w:rPr>
                 <w:rFonts w:ascii="Times New Roman"/>
               </w:rPr>
-              <w:t>(Void)</w:t>
-            </w:r>
-          </w:p>
-          <w:p>
-            <w:pPr>
-              <w:pStyle w:val="TableParagraph"/>
-              <w:rPr>
-                <w:rFonts w:ascii="Times New Roman"/>
-              </w:rPr>
-            </w:pPr>
-          </w:p>
-          <w:p>
-            <w:pPr>
-              <w:pStyle w:val="TableParagraph"/>
-              <w:rPr>
-                <w:rFonts w:ascii="Times New Roman"/>
-              </w:rPr>
-            </w:pPr>
-            <w:r>
-              <w:rPr>
-                <w:rFonts w:ascii="Times New Roman"/>
-              </w:rPr>
-              <w:t>(Void)</w:t>
-            </w:r>
-          </w:p>
-          <w:p>
-            <w:pPr>
-              <w:pStyle w:val="TableParagraph"/>
-              <w:rPr>
-                <w:rFonts w:ascii="Times New Roman"/>
-              </w:rPr>
-            </w:pPr>
-          </w:p>
-          <w:p>
-            <w:pPr>
-              <w:pStyle w:val="TableParagraph"/>
-              <w:rPr>
-                <w:rFonts w:ascii="Times New Roman"/>
-              </w:rPr>
-            </w:pPr>
-          </w:p>
-          <w:p>
-            <w:pPr>
-              <w:pStyle w:val="TableParagraph"/>
-              <w:rPr>
-                <w:rFonts w:ascii="Times New Roman"/>
-              </w:rPr>
-            </w:pPr>
-            <w:r>
-              <w:rPr>
-                <w:rFonts w:ascii="Times New Roman"/>
-              </w:rPr>
-              <w:t>(Void)</w:t>
+              <w:t>(</w:t>
+            </w:r>
+            <w:proofErr w:type="spellStart"/>
+            <w:r>
+              <w:rPr>
+                <w:rFonts w:ascii="Times New Roman"/>
+              </w:rPr>
+              <w:t>Void</w:t>
+            </w:r>
+            <w:proofErr w:type="spellEnd"/>
+            <w:r>
+              <w:rPr>
+                <w:rFonts w:ascii="Times New Roman"/>
+              </w:rPr>
+              <w:t>)</w:t>
+            </w:r>
+          </w:p>
+          <w:p>
+            <w:pPr>
+              <w:pStyle w:val="TableParagraph"/>
+              <w:rPr>
+                <w:rFonts w:ascii="Times New Roman"/>
+              </w:rPr>
+            </w:pPr>
+          </w:p>
+          <w:p>
+            <w:pPr>
+              <w:pStyle w:val="TableParagraph"/>
+              <w:rPr>
+                <w:rFonts w:ascii="Times New Roman"/>
+              </w:rPr>
+            </w:pPr>
+            <w:r>
+              <w:rPr>
+                <w:rFonts w:ascii="Times New Roman"/>
+              </w:rPr>
+              <w:t>(</w:t>
+            </w:r>
+            <w:proofErr w:type="spellStart"/>
+            <w:r>
+              <w:rPr>
+                <w:rFonts w:ascii="Times New Roman"/>
+              </w:rPr>
+              <w:t>Void</w:t>
+            </w:r>
+            <w:proofErr w:type="spellEnd"/>
+            <w:r>
+              <w:rPr>
+                <w:rFonts w:ascii="Times New Roman"/>
+              </w:rPr>
+              <w:t>)</w:t>
+            </w:r>
+          </w:p>
+          <w:p>
+            <w:pPr>
+              <w:pStyle w:val="TableParagraph"/>
+              <w:rPr>
+                <w:rFonts w:ascii="Times New Roman"/>
+              </w:rPr>
+            </w:pPr>
+          </w:p>
+          <w:p>
+            <w:pPr>
+              <w:pStyle w:val="TableParagraph"/>
+              <w:rPr>
+                <w:rFonts w:ascii="Times New Roman"/>
+              </w:rPr>
+            </w:pPr>
+          </w:p>
+          <w:p>
+            <w:pPr>
+              <w:pStyle w:val="TableParagraph"/>
+              <w:rPr>
+                <w:rFonts w:ascii="Times New Roman"/>
+              </w:rPr>
+            </w:pPr>
+            <w:r>
+              <w:rPr>
+                <w:rFonts w:ascii="Times New Roman"/>
+              </w:rPr>
+              <w:t>(</w:t>
+            </w:r>
+            <w:proofErr w:type="spellStart"/>
+            <w:r>
+              <w:rPr>
+                <w:rFonts w:ascii="Times New Roman"/>
+              </w:rPr>
+              <w:t>Void</w:t>
+            </w:r>
+            <w:proofErr w:type="spellEnd"/>
+            <w:r>
+              <w:rPr>
+                <w:rFonts w:ascii="Times New Roman"/>
+              </w:rPr>
+              <w:t>)</w:t>
             </w:r>
           </w:p>
         </w:tc>
@@ -4309,64 +4500,70 @@
                 <w:rFonts w:ascii="Times New Roman"/>
               </w:rPr>
             </w:pPr>
+            <w:proofErr w:type="spellStart"/>
             <w:r>
               <w:rPr>
                 <w:rFonts w:ascii="Times New Roman"/>
               </w:rPr>
               <w:t>Public</w:t>
             </w:r>
-          </w:p>
-          <w:p>
-            <w:pPr>
-              <w:pStyle w:val="TableParagraph"/>
-              <w:rPr>
-                <w:rFonts w:ascii="Times New Roman"/>
-              </w:rPr>
-            </w:pPr>
-          </w:p>
-          <w:p>
-            <w:pPr>
-              <w:pStyle w:val="TableParagraph"/>
-              <w:rPr>
-                <w:rFonts w:ascii="Times New Roman"/>
-              </w:rPr>
-            </w:pPr>
+            <w:proofErr w:type="spellEnd"/>
+          </w:p>
+          <w:p>
+            <w:pPr>
+              <w:pStyle w:val="TableParagraph"/>
+              <w:rPr>
+                <w:rFonts w:ascii="Times New Roman"/>
+              </w:rPr>
+            </w:pPr>
+          </w:p>
+          <w:p>
+            <w:pPr>
+              <w:pStyle w:val="TableParagraph"/>
+              <w:rPr>
+                <w:rFonts w:ascii="Times New Roman"/>
+              </w:rPr>
+            </w:pPr>
+            <w:proofErr w:type="spellStart"/>
             <w:r>
               <w:rPr>
                 <w:rFonts w:ascii="Times New Roman"/>
               </w:rPr>
               <w:t>Public</w:t>
             </w:r>
-          </w:p>
-          <w:p>
-            <w:pPr>
-              <w:pStyle w:val="TableParagraph"/>
-              <w:rPr>
-                <w:rFonts w:ascii="Times New Roman"/>
-              </w:rPr>
-            </w:pPr>
-          </w:p>
-          <w:p>
-            <w:pPr>
-              <w:pStyle w:val="TableParagraph"/>
-              <w:rPr>
-                <w:rFonts w:ascii="Times New Roman"/>
-              </w:rPr>
-            </w:pPr>
-          </w:p>
-          <w:p>
-            <w:pPr>
-              <w:pStyle w:val="TableParagraph"/>
-              <w:rPr>
-                <w:rFonts w:ascii="Times New Roman"/>
-              </w:rPr>
-            </w:pPr>
+            <w:proofErr w:type="spellEnd"/>
+          </w:p>
+          <w:p>
+            <w:pPr>
+              <w:pStyle w:val="TableParagraph"/>
+              <w:rPr>
+                <w:rFonts w:ascii="Times New Roman"/>
+              </w:rPr>
+            </w:pPr>
+          </w:p>
+          <w:p>
+            <w:pPr>
+              <w:pStyle w:val="TableParagraph"/>
+              <w:rPr>
+                <w:rFonts w:ascii="Times New Roman"/>
+              </w:rPr>
+            </w:pPr>
+          </w:p>
+          <w:p>
+            <w:pPr>
+              <w:pStyle w:val="TableParagraph"/>
+              <w:rPr>
+                <w:rFonts w:ascii="Times New Roman"/>
+              </w:rPr>
+            </w:pPr>
+            <w:proofErr w:type="spellStart"/>
             <w:r>
               <w:rPr>
                 <w:rFonts w:ascii="Times New Roman"/>
               </w:rPr>
               <w:t>Public</w:t>
             </w:r>
+            <w:proofErr w:type="spellEnd"/>
           </w:p>
         </w:tc>
         <w:tc>
@@ -4562,6 +4759,7 @@
               <w:spacing w:before="1" w:line="273" w:lineRule="auto"/>
               <w:ind w:left="104" w:right="404"/>
             </w:pPr>
+            <w:proofErr w:type="gramStart"/>
             <w:r>
               <w:t>Parámetros</w:t>
             </w:r>
@@ -4572,7 +4770,11 @@
               <w:t xml:space="preserve"> </w:t>
             </w:r>
             <w:r>
-              <w:t>: Tipo</w:t>
+              <w:t>:</w:t>
+            </w:r>
+            <w:proofErr w:type="gramEnd"/>
+            <w:r>
+              <w:t xml:space="preserve"> Tipo</w:t>
             </w:r>
             <w:r>
               <w:rPr>
@@ -4660,12 +4862,14 @@
                 <w:lang w:val="es-419"/>
               </w:rPr>
             </w:pPr>
+            <w:proofErr w:type="spellStart"/>
             <w:r>
               <w:rPr>
                 <w:rFonts w:ascii="Times New Roman"/>
               </w:rPr>
               <w:t>Void</w:t>
             </w:r>
+            <w:proofErr w:type="spellEnd"/>
           </w:p>
         </w:tc>
         <w:tc>
@@ -4702,7 +4906,21 @@
               <w:rPr>
                 <w:rFonts w:ascii="Times New Roman"/>
               </w:rPr>
-              <w:t>(void)</w:t>
+              <w:t>(</w:t>
+            </w:r>
+            <w:proofErr w:type="spellStart"/>
+            <w:r>
+              <w:rPr>
+                <w:rFonts w:ascii="Times New Roman"/>
+              </w:rPr>
+              <w:t>void</w:t>
+            </w:r>
+            <w:proofErr w:type="spellEnd"/>
+            <w:r>
+              <w:rPr>
+                <w:rFonts w:ascii="Times New Roman"/>
+              </w:rPr>
+              <w:t>)</w:t>
             </w:r>
           </w:p>
         </w:tc>
@@ -4770,6 +4988,7 @@
               </w:rPr>
               <w:t xml:space="preserve">El resto de </w:t>
             </w:r>
+            <w:proofErr w:type="gramStart"/>
             <w:r>
               <w:rPr>
                 <w:rFonts w:ascii="Times New Roman"/>
@@ -4788,6 +5007,7 @@
               </w:rPr>
               <w:t>todos</w:t>
             </w:r>
+            <w:proofErr w:type="gramEnd"/>
             <w:r>
               <w:rPr>
                 <w:rFonts w:ascii="Times New Roman"/>
@@ -4936,6 +5156,7 @@
               <w:spacing w:before="1" w:line="273" w:lineRule="auto"/>
               <w:ind w:left="104" w:right="404"/>
             </w:pPr>
+            <w:proofErr w:type="gramStart"/>
             <w:r>
               <w:t>Parámetros</w:t>
             </w:r>
@@ -4946,7 +5167,11 @@
               <w:t xml:space="preserve"> </w:t>
             </w:r>
             <w:r>
-              <w:t>: Tipo</w:t>
+              <w:t>:</w:t>
+            </w:r>
+            <w:proofErr w:type="gramEnd"/>
+            <w:r>
+              <w:t xml:space="preserve"> Tipo</w:t>
             </w:r>
             <w:r>
               <w:rPr>
@@ -5141,82 +5366,94 @@
                 <w:rFonts w:ascii="Times New Roman"/>
               </w:rPr>
             </w:pPr>
+            <w:proofErr w:type="spellStart"/>
             <w:r>
               <w:rPr>
                 <w:rFonts w:ascii="Times New Roman"/>
               </w:rPr>
               <w:t>getNombre</w:t>
             </w:r>
-          </w:p>
-          <w:p>
-            <w:pPr>
-              <w:pStyle w:val="TableParagraph"/>
-              <w:rPr>
-                <w:rFonts w:ascii="Times New Roman"/>
-              </w:rPr>
-            </w:pPr>
+            <w:proofErr w:type="spellEnd"/>
+          </w:p>
+          <w:p>
+            <w:pPr>
+              <w:pStyle w:val="TableParagraph"/>
+              <w:rPr>
+                <w:rFonts w:ascii="Times New Roman"/>
+              </w:rPr>
+            </w:pPr>
+            <w:proofErr w:type="spellStart"/>
             <w:r>
               <w:rPr>
                 <w:rFonts w:ascii="Times New Roman"/>
               </w:rPr>
               <w:t>setNombre</w:t>
             </w:r>
-          </w:p>
-          <w:p>
-            <w:pPr>
-              <w:pStyle w:val="TableParagraph"/>
-              <w:rPr>
-                <w:rFonts w:ascii="Times New Roman"/>
-              </w:rPr>
-            </w:pPr>
+            <w:proofErr w:type="spellEnd"/>
+          </w:p>
+          <w:p>
+            <w:pPr>
+              <w:pStyle w:val="TableParagraph"/>
+              <w:rPr>
+                <w:rFonts w:ascii="Times New Roman"/>
+              </w:rPr>
+            </w:pPr>
+            <w:proofErr w:type="spellStart"/>
             <w:r>
               <w:rPr>
                 <w:rFonts w:ascii="Times New Roman"/>
               </w:rPr>
               <w:t>getPuntos</w:t>
             </w:r>
-          </w:p>
-          <w:p>
-            <w:pPr>
-              <w:pStyle w:val="TableParagraph"/>
-              <w:rPr>
-                <w:rFonts w:ascii="Times New Roman"/>
-              </w:rPr>
-            </w:pPr>
+            <w:proofErr w:type="spellEnd"/>
+          </w:p>
+          <w:p>
+            <w:pPr>
+              <w:pStyle w:val="TableParagraph"/>
+              <w:rPr>
+                <w:rFonts w:ascii="Times New Roman"/>
+              </w:rPr>
+            </w:pPr>
+            <w:proofErr w:type="spellStart"/>
             <w:r>
               <w:rPr>
                 <w:rFonts w:ascii="Times New Roman"/>
               </w:rPr>
               <w:t>setPuntos</w:t>
             </w:r>
-          </w:p>
-          <w:p>
-            <w:pPr>
-              <w:pStyle w:val="TableParagraph"/>
-              <w:rPr>
-                <w:rFonts w:ascii="Times New Roman"/>
-              </w:rPr>
-            </w:pPr>
+            <w:proofErr w:type="spellEnd"/>
+          </w:p>
+          <w:p>
+            <w:pPr>
+              <w:pStyle w:val="TableParagraph"/>
+              <w:rPr>
+                <w:rFonts w:ascii="Times New Roman"/>
+              </w:rPr>
+            </w:pPr>
+            <w:proofErr w:type="spellStart"/>
             <w:r>
               <w:rPr>
                 <w:rFonts w:ascii="Times New Roman"/>
               </w:rPr>
               <w:t>getVictorias</w:t>
             </w:r>
-          </w:p>
-          <w:p>
-            <w:pPr>
-              <w:pStyle w:val="TableParagraph"/>
-              <w:rPr>
-                <w:rFonts w:ascii="Times New Roman"/>
-              </w:rPr>
-            </w:pPr>
+            <w:proofErr w:type="spellEnd"/>
+          </w:p>
+          <w:p>
+            <w:pPr>
+              <w:pStyle w:val="TableParagraph"/>
+              <w:rPr>
+                <w:rFonts w:ascii="Times New Roman"/>
+              </w:rPr>
+            </w:pPr>
+            <w:proofErr w:type="spellStart"/>
             <w:r>
               <w:rPr>
                 <w:rFonts w:ascii="Times New Roman"/>
               </w:rPr>
               <w:t>setVictorias</w:t>
             </w:r>
+            <w:proofErr w:type="spellEnd"/>
           </w:p>
         </w:tc>
         <w:tc>
@@ -5259,8 +5496,17 @@
                 <w:rFonts w:ascii="Times New Roman"/>
                 <w:lang w:val="en-US"/>
               </w:rPr>
-              <w:t>String nombre</w:t>
-            </w:r>
+              <w:t xml:space="preserve">String </w:t>
+            </w:r>
+            <w:proofErr w:type="spellStart"/>
+            <w:r>
+              <w:rPr>
+                <w:rFonts w:ascii="Times New Roman"/>
+                <w:lang w:val="en-US"/>
+              </w:rPr>
+              <w:t>nombre</w:t>
+            </w:r>
+            <w:proofErr w:type="spellEnd"/>
             <w:r>
               <w:rPr>
                 <w:rFonts w:ascii="Times New Roman"/>
@@ -5305,8 +5551,17 @@
                 <w:rFonts w:ascii="Times New Roman"/>
                 <w:lang w:val="en-US"/>
               </w:rPr>
-              <w:t>int modificador</w:t>
-            </w:r>
+              <w:t xml:space="preserve">int </w:t>
+            </w:r>
+            <w:proofErr w:type="spellStart"/>
+            <w:r>
+              <w:rPr>
+                <w:rFonts w:ascii="Times New Roman"/>
+                <w:lang w:val="en-US"/>
+              </w:rPr>
+              <w:t>modificador</w:t>
+            </w:r>
+            <w:proofErr w:type="spellEnd"/>
             <w:r>
               <w:rPr>
                 <w:rFonts w:ascii="Times New Roman"/>
@@ -5326,21 +5581,49 @@
               <w:rPr>
                 <w:rFonts w:ascii="Times New Roman"/>
               </w:rPr>
-              <w:t>(void)</w:t>
-            </w:r>
-          </w:p>
-          <w:p>
-            <w:pPr>
-              <w:pStyle w:val="TableParagraph"/>
-              <w:rPr>
-                <w:rFonts w:ascii="Times New Roman"/>
-              </w:rPr>
-            </w:pPr>
-            <w:r>
-              <w:rPr>
-                <w:rFonts w:ascii="Times New Roman"/>
-              </w:rPr>
-              <w:t xml:space="preserve">(int </w:t>
+              <w:t>(</w:t>
+            </w:r>
+            <w:proofErr w:type="spellStart"/>
+            <w:r>
+              <w:rPr>
+                <w:rFonts w:ascii="Times New Roman"/>
+              </w:rPr>
+              <w:t>void</w:t>
+            </w:r>
+            <w:proofErr w:type="spellEnd"/>
+            <w:r>
+              <w:rPr>
+                <w:rFonts w:ascii="Times New Roman"/>
+              </w:rPr>
+              <w:t>)</w:t>
+            </w:r>
+          </w:p>
+          <w:p>
+            <w:pPr>
+              <w:pStyle w:val="TableParagraph"/>
+              <w:rPr>
+                <w:rFonts w:ascii="Times New Roman"/>
+              </w:rPr>
+            </w:pPr>
+            <w:r>
+              <w:rPr>
+                <w:rFonts w:ascii="Times New Roman"/>
+              </w:rPr>
+              <w:t>(</w:t>
+            </w:r>
+            <w:proofErr w:type="spellStart"/>
+            <w:r>
+              <w:rPr>
+                <w:rFonts w:ascii="Times New Roman"/>
+              </w:rPr>
+              <w:t>int</w:t>
+            </w:r>
+            <w:proofErr w:type="spellEnd"/>
+            <w:r>
+              <w:rPr>
+                <w:rFonts w:ascii="Times New Roman"/>
+              </w:rPr>
+              <w:t xml:space="preserve"> </w:t>
             </w:r>
             <w:r>
               <w:rPr>
@@ -5692,6 +5975,7 @@
               <w:spacing w:before="1" w:line="273" w:lineRule="auto"/>
               <w:ind w:left="104" w:right="404"/>
             </w:pPr>
+            <w:proofErr w:type="gramStart"/>
             <w:r>
               <w:t>Parámetros</w:t>
             </w:r>
@@ -5702,7 +5986,11 @@
               <w:t xml:space="preserve"> </w:t>
             </w:r>
             <w:r>
-              <w:t>: Tipo</w:t>
+              <w:t>:</w:t>
+            </w:r>
+            <w:proofErr w:type="gramEnd"/>
+            <w:r>
+              <w:t xml:space="preserve"> Tipo</w:t>
             </w:r>
             <w:r>
               <w:rPr>
@@ -5917,12 +6205,14 @@
                 <w:rFonts w:ascii="Times New Roman"/>
               </w:rPr>
             </w:pPr>
+            <w:proofErr w:type="spellStart"/>
             <w:r>
               <w:rPr>
                 <w:rFonts w:ascii="Times New Roman"/>
               </w:rPr>
               <w:t>getSeleccionada</w:t>
             </w:r>
+            <w:proofErr w:type="spellEnd"/>
           </w:p>
           <w:p>
             <w:pPr>
@@ -5953,12 +6243,14 @@
                 <w:rFonts w:ascii="Times New Roman"/>
               </w:rPr>
             </w:pPr>
+            <w:proofErr w:type="spellStart"/>
             <w:r>
               <w:rPr>
                 <w:rFonts w:ascii="Times New Roman"/>
               </w:rPr>
               <w:t>getEmparejada</w:t>
             </w:r>
+            <w:proofErr w:type="spellEnd"/>
           </w:p>
           <w:p>
             <w:pPr>
@@ -5989,34 +6281,38 @@
                 <w:rFonts w:ascii="Times New Roman"/>
               </w:rPr>
             </w:pPr>
+            <w:proofErr w:type="spellStart"/>
             <w:r>
               <w:rPr>
                 <w:rFonts w:ascii="Times New Roman"/>
               </w:rPr>
               <w:t>getSimbolo</w:t>
             </w:r>
-          </w:p>
-          <w:p>
-            <w:pPr>
-              <w:pStyle w:val="TableParagraph"/>
-              <w:rPr>
-                <w:rFonts w:ascii="Times New Roman"/>
-              </w:rPr>
-            </w:pPr>
-          </w:p>
-          <w:p>
-            <w:pPr>
-              <w:pStyle w:val="TableParagraph"/>
-              <w:rPr>
-                <w:rFonts w:ascii="Times New Roman"/>
-              </w:rPr>
-            </w:pPr>
+            <w:proofErr w:type="spellEnd"/>
+          </w:p>
+          <w:p>
+            <w:pPr>
+              <w:pStyle w:val="TableParagraph"/>
+              <w:rPr>
+                <w:rFonts w:ascii="Times New Roman"/>
+              </w:rPr>
+            </w:pPr>
+          </w:p>
+          <w:p>
+            <w:pPr>
+              <w:pStyle w:val="TableParagraph"/>
+              <w:rPr>
+                <w:rFonts w:ascii="Times New Roman"/>
+              </w:rPr>
+            </w:pPr>
+            <w:proofErr w:type="spellStart"/>
             <w:r>
               <w:rPr>
                 <w:rFonts w:ascii="Times New Roman"/>
               </w:rPr>
               <w:t>quitarSeleccion</w:t>
             </w:r>
+            <w:proofErr w:type="spellEnd"/>
           </w:p>
         </w:tc>
         <w:tc>
@@ -6155,7 +6451,21 @@
               <w:rPr>
                 <w:rFonts w:ascii="Times New Roman"/>
               </w:rPr>
-              <w:t>(Void)</w:t>
+              <w:t>(</w:t>
+            </w:r>
+            <w:proofErr w:type="spellStart"/>
+            <w:r>
+              <w:rPr>
+                <w:rFonts w:ascii="Times New Roman"/>
+              </w:rPr>
+              <w:t>Void</w:t>
+            </w:r>
+            <w:proofErr w:type="spellEnd"/>
+            <w:r>
+              <w:rPr>
+                <w:rFonts w:ascii="Times New Roman"/>
+              </w:rPr>
+              <w:t>)</w:t>
             </w:r>
           </w:p>
         </w:tc>
@@ -6334,8 +6644,16 @@
               <w:rPr>
                 <w:rFonts w:ascii="Times New Roman"/>
               </w:rPr>
-              <w:t>Revisar si ya est</w:t>
-            </w:r>
+              <w:t xml:space="preserve">Revisar si ya </w:t>
+            </w:r>
+            <w:proofErr w:type="spellStart"/>
+            <w:r>
+              <w:rPr>
+                <w:rFonts w:ascii="Times New Roman"/>
+              </w:rPr>
+              <w:t>est</w:t>
+            </w:r>
+            <w:proofErr w:type="spellEnd"/>
             <w:r>
               <w:rPr>
                 <w:rFonts w:ascii="Times New Roman"/>
@@ -6396,12 +6714,21 @@
               </w:rPr>
               <w:t>í</w:t>
             </w:r>
+            <w:proofErr w:type="spellStart"/>
             <w:r>
               <w:rPr>
                 <w:rFonts w:ascii="Times New Roman"/>
                 <w:lang w:val="es-MX"/>
               </w:rPr>
-              <w:t>mbolo de la carta.</w:t>
+              <w:t>mbolo</w:t>
+            </w:r>
+            <w:proofErr w:type="spellEnd"/>
+            <w:r>
+              <w:rPr>
+                <w:rFonts w:ascii="Times New Roman"/>
+                <w:lang w:val="es-MX"/>
+              </w:rPr>
+              <w:t xml:space="preserve"> de la carta.</w:t>
             </w:r>
           </w:p>
           <w:p>
@@ -6560,6 +6887,7 @@
               <w:spacing w:before="1" w:line="273" w:lineRule="auto"/>
               <w:ind w:left="104" w:right="404"/>
             </w:pPr>
+            <w:proofErr w:type="gramStart"/>
             <w:r>
               <w:t>Parámetros</w:t>
             </w:r>
@@ -6570,7 +6898,11 @@
               <w:t xml:space="preserve"> </w:t>
             </w:r>
             <w:r>
-              <w:t>: Tipo</w:t>
+              <w:t>:</w:t>
+            </w:r>
+            <w:proofErr w:type="gramEnd"/>
+            <w:r>
+              <w:t xml:space="preserve"> Tipo</w:t>
             </w:r>
             <w:r>
               <w:rPr>
@@ -6683,6 +7015,7 @@
                 <w:lang w:val="en-US"/>
               </w:rPr>
             </w:pPr>
+            <w:proofErr w:type="spellStart"/>
             <w:r>
               <w:rPr>
                 <w:rFonts w:ascii="Times New Roman"/>
@@ -6690,6 +7023,7 @@
               </w:rPr>
               <w:t>Tarjeta</w:t>
             </w:r>
+            <w:proofErr w:type="spellEnd"/>
           </w:p>
           <w:p>
             <w:pPr>
@@ -6779,6 +7113,7 @@
                 <w:lang w:val="es-MX"/>
               </w:rPr>
             </w:pPr>
+            <w:proofErr w:type="spellStart"/>
             <w:r>
               <w:rPr>
                 <w:rFonts w:ascii="Times New Roman"/>
@@ -6786,6 +7121,7 @@
               </w:rPr>
               <w:t>getDimensiones</w:t>
             </w:r>
+            <w:proofErr w:type="spellEnd"/>
           </w:p>
           <w:p>
             <w:pPr>
@@ -6804,6 +7140,7 @@
                 <w:lang w:val="es-MX"/>
               </w:rPr>
             </w:pPr>
+            <w:proofErr w:type="spellStart"/>
             <w:r>
               <w:rPr>
                 <w:rFonts w:ascii="Times New Roman"/>
@@ -6811,6 +7148,7 @@
               </w:rPr>
               <w:t>getTarjeta</w:t>
             </w:r>
+            <w:proofErr w:type="spellEnd"/>
           </w:p>
           <w:p>
             <w:pPr>
@@ -6829,6 +7167,7 @@
                 <w:lang w:val="es-MX"/>
               </w:rPr>
             </w:pPr>
+            <w:proofErr w:type="spellStart"/>
             <w:r>
               <w:rPr>
                 <w:rFonts w:ascii="Times New Roman"/>
@@ -6843,6 +7182,7 @@
               </w:rPr>
               <w:t>ParejasTotales</w:t>
             </w:r>
+            <w:proofErr w:type="spellEnd"/>
           </w:p>
           <w:p>
             <w:pPr>
@@ -6861,6 +7201,7 @@
                 <w:lang w:val="es-MX"/>
               </w:rPr>
             </w:pPr>
+            <w:proofErr w:type="spellStart"/>
             <w:r>
               <w:rPr>
                 <w:rFonts w:ascii="Times New Roman"/>
@@ -6875,6 +7216,7 @@
               </w:rPr>
               <w:t>ParjeasListas</w:t>
             </w:r>
+            <w:proofErr w:type="spellEnd"/>
           </w:p>
           <w:p>
             <w:pPr>
@@ -6892,6 +7234,7 @@
                 <w:rFonts w:ascii="Times New Roman"/>
               </w:rPr>
             </w:pPr>
+            <w:proofErr w:type="spellStart"/>
             <w:r>
               <w:rPr>
                 <w:rFonts w:ascii="Times New Roman"/>
@@ -6899,6 +7242,7 @@
               </w:rPr>
               <w:t>setParjeasListas</w:t>
             </w:r>
+            <w:proofErr w:type="spellEnd"/>
           </w:p>
         </w:tc>
         <w:tc>
@@ -6980,57 +7324,93 @@
               <w:rPr>
                 <w:rFonts w:ascii="Times New Roman"/>
               </w:rPr>
-              <w:t>(Void)</w:t>
-            </w:r>
-          </w:p>
-          <w:p>
-            <w:pPr>
-              <w:pStyle w:val="TableParagraph"/>
-              <w:rPr>
-                <w:rFonts w:ascii="Times New Roman"/>
-              </w:rPr>
-            </w:pPr>
-          </w:p>
-          <w:p>
-            <w:pPr>
-              <w:pStyle w:val="TableParagraph"/>
-              <w:rPr>
-                <w:rFonts w:ascii="Times New Roman"/>
-              </w:rPr>
-            </w:pPr>
-            <w:r>
-              <w:rPr>
-                <w:rFonts w:ascii="Times New Roman"/>
-              </w:rPr>
-              <w:t>(Void)</w:t>
-            </w:r>
-          </w:p>
-          <w:p>
-            <w:pPr>
-              <w:pStyle w:val="TableParagraph"/>
-              <w:rPr>
-                <w:rFonts w:ascii="Times New Roman"/>
-              </w:rPr>
-            </w:pPr>
-          </w:p>
-          <w:p>
-            <w:pPr>
-              <w:pStyle w:val="TableParagraph"/>
-              <w:rPr>
-                <w:rFonts w:ascii="Times New Roman"/>
-              </w:rPr>
-            </w:pPr>
-            <w:r>
-              <w:rPr>
-                <w:rFonts w:ascii="Times New Roman"/>
-              </w:rPr>
               <w:t>(</w:t>
             </w:r>
-            <w:r>
-              <w:rPr>
-                <w:rFonts w:ascii="Times New Roman"/>
-              </w:rPr>
-              <w:t>int modificador</w:t>
+            <w:proofErr w:type="spellStart"/>
+            <w:r>
+              <w:rPr>
+                <w:rFonts w:ascii="Times New Roman"/>
+              </w:rPr>
+              <w:t>Void</w:t>
+            </w:r>
+            <w:proofErr w:type="spellEnd"/>
+            <w:r>
+              <w:rPr>
+                <w:rFonts w:ascii="Times New Roman"/>
+              </w:rPr>
+              <w:t>)</w:t>
+            </w:r>
+          </w:p>
+          <w:p>
+            <w:pPr>
+              <w:pStyle w:val="TableParagraph"/>
+              <w:rPr>
+                <w:rFonts w:ascii="Times New Roman"/>
+              </w:rPr>
+            </w:pPr>
+          </w:p>
+          <w:p>
+            <w:pPr>
+              <w:pStyle w:val="TableParagraph"/>
+              <w:rPr>
+                <w:rFonts w:ascii="Times New Roman"/>
+              </w:rPr>
+            </w:pPr>
+            <w:r>
+              <w:rPr>
+                <w:rFonts w:ascii="Times New Roman"/>
+              </w:rPr>
+              <w:t>(</w:t>
+            </w:r>
+            <w:proofErr w:type="spellStart"/>
+            <w:r>
+              <w:rPr>
+                <w:rFonts w:ascii="Times New Roman"/>
+              </w:rPr>
+              <w:t>Void</w:t>
+            </w:r>
+            <w:proofErr w:type="spellEnd"/>
+            <w:r>
+              <w:rPr>
+                <w:rFonts w:ascii="Times New Roman"/>
+              </w:rPr>
+              <w:t>)</w:t>
+            </w:r>
+          </w:p>
+          <w:p>
+            <w:pPr>
+              <w:pStyle w:val="TableParagraph"/>
+              <w:rPr>
+                <w:rFonts w:ascii="Times New Roman"/>
+              </w:rPr>
+            </w:pPr>
+          </w:p>
+          <w:p>
+            <w:pPr>
+              <w:pStyle w:val="TableParagraph"/>
+              <w:rPr>
+                <w:rFonts w:ascii="Times New Roman"/>
+              </w:rPr>
+            </w:pPr>
+            <w:r>
+              <w:rPr>
+                <w:rFonts w:ascii="Times New Roman"/>
+              </w:rPr>
+              <w:t>(</w:t>
+            </w:r>
+            <w:proofErr w:type="spellStart"/>
+            <w:r>
+              <w:rPr>
+                <w:rFonts w:ascii="Times New Roman"/>
+              </w:rPr>
+              <w:t>int</w:t>
+            </w:r>
+            <w:proofErr w:type="spellEnd"/>
+            <w:r>
+              <w:rPr>
+                <w:rFonts w:ascii="Times New Roman"/>
+              </w:rPr>
+              <w:t xml:space="preserve"> modificador</w:t>
             </w:r>
             <w:r>
               <w:rPr>
@@ -7630,12 +8010,14 @@
           <w:lang w:val="en-US"/>
         </w:rPr>
       </w:pPr>
+      <w:proofErr w:type="spellStart"/>
       <w:r>
         <w:rPr>
           <w:lang w:val="en-US"/>
         </w:rPr>
         <w:t>Incluye</w:t>
       </w:r>
+      <w:proofErr w:type="spellEnd"/>
       <w:r>
         <w:rPr>
           <w:spacing w:val="-1"/>
@@ -7643,12 +8025,14 @@
         </w:rPr>
         <w:t xml:space="preserve"> </w:t>
       </w:r>
+      <w:proofErr w:type="spellStart"/>
       <w:r>
         <w:rPr>
           <w:lang w:val="en-US"/>
         </w:rPr>
         <w:t>el</w:t>
       </w:r>
+      <w:proofErr w:type="spellEnd"/>
       <w:r>
         <w:rPr>
           <w:spacing w:val="-2"/>
@@ -7725,7 +8109,7 @@
         <mc:AlternateContent>
           <mc:Choice Requires="wps">
             <w:drawing>
-              <wp:anchor distT="0" distB="0" distL="0" distR="0" simplePos="0" relativeHeight="251660288" behindDoc="1" locked="0" layoutInCell="1" allowOverlap="1" wp14:anchorId="4A38873C" wp14:editId="75A8EF39">
+              <wp:anchor distT="0" distB="0" distL="0" distR="0" simplePos="0" relativeHeight="251660288" behindDoc="1" locked="0" layoutInCell="1" allowOverlap="1" wp14:anchorId="4A38873C" wp14:editId="3E3F4B48">
                 <wp:simplePos x="0" y="0"/>
                 <wp:positionH relativeFrom="page">
                   <wp:posOffset>1124585</wp:posOffset>
@@ -7762,22 +8146,69 @@
                         <w:txbxContent>
                           <w:p>
                             <w:pPr>
-                              <w:pStyle w:val="BodyText"/>
+                              <w:spacing w:line="276" w:lineRule="auto"/>
+                              <w:ind w:left="2330" w:right="76" w:hanging="2261"/>
                               <w:rPr>
                                 <w:color w:val="000000"/>
                                 <w:sz w:val="56"/>
+                                <w:lang w:val="es-MX"/>
                               </w:rPr>
                             </w:pPr>
-                          </w:p>
-                          <w:p>
-                            <w:pPr>
-                              <w:pStyle w:val="BodyText"/>
-                              <w:spacing w:before="655"/>
+                            <w:r>
                               <w:rPr>
                                 <w:color w:val="000000"/>
                                 <w:sz w:val="56"/>
+                                <w:lang w:val="es-MX"/>
                               </w:rPr>
-                            </w:pPr>
+                              <w:drawing>
+                                <wp:inline distT="0" distB="0" distL="0" distR="0" wp14:anchorId="4F35BB55" wp14:editId="02D18C26">
+                                  <wp:extent cx="4431030" cy="3423920"/>
+                                  <wp:effectExtent l="0" t="0" r="7620" b="5080"/>
+                                  <wp:docPr id="1395031563" name="Picture 11" descr="A diagram of a company&#10;&#10;AI-generated content may be incorrect."/>
+                                  <wp:cNvGraphicFramePr>
+                                    <a:graphicFrameLocks xmlns:a="http://schemas.openxmlformats.org/drawingml/2006/main" noChangeAspect="1"/>
+                                  </wp:cNvGraphicFramePr>
+                                  <a:graphic xmlns:a="http://schemas.openxmlformats.org/drawingml/2006/main">
+                                    <a:graphicData uri="http://schemas.openxmlformats.org/drawingml/2006/picture">
+                                      <pic:pic xmlns:pic="http://schemas.openxmlformats.org/drawingml/2006/picture">
+                                        <pic:nvPicPr>
+                                          <pic:cNvPr id="1395031563" name="Picture 11" descr="A diagram of a company&#10;&#10;AI-generated content may be incorrect."/>
+                                          <pic:cNvPicPr>
+                                            <a:picLocks noChangeAspect="1" noChangeArrowheads="1"/>
+                                          </pic:cNvPicPr>
+                                        </pic:nvPicPr>
+                                        <pic:blipFill>
+                                          <a:blip r:embed="rId8">
+                                            <a:extLst>
+                                              <a:ext uri="{28A0092B-C50C-407E-A947-70E740481C1C}">
+                                                <a14:useLocalDpi xmlns:a14="http://schemas.microsoft.com/office/drawing/2010/main" val="0"/>
+                                              </a:ext>
+                                            </a:extLst>
+                                          </a:blip>
+                                          <a:srcRect/>
+                                          <a:stretch>
+                                            <a:fillRect/>
+                                          </a:stretch>
+                                        </pic:blipFill>
+                                        <pic:spPr bwMode="auto">
+                                          <a:xfrm>
+                                            <a:off x="0" y="0"/>
+                                            <a:ext cx="4431030" cy="3423920"/>
+                                          </a:xfrm>
+                                          <a:prstGeom prst="rect">
+                                            <a:avLst/>
+                                          </a:prstGeom>
+                                          <a:noFill/>
+                                          <a:ln>
+                                            <a:noFill/>
+                                          </a:ln>
+                                        </pic:spPr>
+                                      </pic:pic>
+                                    </a:graphicData>
+                                  </a:graphic>
+                                </wp:inline>
+                              </w:drawing>
+                            </w:r>
                           </w:p>
                           <w:p>
                             <w:pPr>
@@ -7788,103 +8219,6 @@
                                 <w:sz w:val="56"/>
                               </w:rPr>
                             </w:pPr>
-                            <w:r>
-                              <w:rPr>
-                                <w:color w:val="F79546"/>
-                                <w:sz w:val="56"/>
-                              </w:rPr>
-                              <w:t>Diagrama</w:t>
-                            </w:r>
-                            <w:r>
-                              <w:rPr>
-                                <w:color w:val="F79546"/>
-                                <w:spacing w:val="-6"/>
-                                <w:sz w:val="56"/>
-                              </w:rPr>
-                              <w:t xml:space="preserve"> </w:t>
-                            </w:r>
-                            <w:r>
-                              <w:rPr>
-                                <w:color w:val="F79546"/>
-                                <w:sz w:val="56"/>
-                              </w:rPr>
-                              <w:t>de</w:t>
-                            </w:r>
-                            <w:r>
-                              <w:rPr>
-                                <w:color w:val="F79546"/>
-                                <w:spacing w:val="-5"/>
-                                <w:sz w:val="56"/>
-                              </w:rPr>
-                              <w:t xml:space="preserve"> </w:t>
-                            </w:r>
-                            <w:r>
-                              <w:rPr>
-                                <w:color w:val="F79546"/>
-                                <w:sz w:val="56"/>
-                              </w:rPr>
-                              <w:t>clases</w:t>
-                            </w:r>
-                            <w:r>
-                              <w:rPr>
-                                <w:color w:val="F79546"/>
-                                <w:spacing w:val="-6"/>
-                                <w:sz w:val="56"/>
-                              </w:rPr>
-                              <w:t xml:space="preserve"> </w:t>
-                            </w:r>
-                            <w:r>
-                              <w:rPr>
-                                <w:color w:val="F79546"/>
-                                <w:sz w:val="56"/>
-                              </w:rPr>
-                              <w:t>aquí</w:t>
-                            </w:r>
-                            <w:r>
-                              <w:rPr>
-                                <w:color w:val="F79546"/>
-                                <w:spacing w:val="-8"/>
-                                <w:sz w:val="56"/>
-                              </w:rPr>
-                              <w:t xml:space="preserve"> </w:t>
-                            </w:r>
-                            <w:r>
-                              <w:rPr>
-                                <w:color w:val="F79546"/>
-                                <w:sz w:val="56"/>
-                              </w:rPr>
-                              <w:t>o</w:t>
-                            </w:r>
-                            <w:r>
-                              <w:rPr>
-                                <w:color w:val="F79546"/>
-                                <w:spacing w:val="-3"/>
-                                <w:sz w:val="56"/>
-                              </w:rPr>
-                              <w:t xml:space="preserve"> </w:t>
-                            </w:r>
-                            <w:r>
-                              <w:rPr>
-                                <w:color w:val="F79546"/>
-                                <w:sz w:val="56"/>
-                              </w:rPr>
-                              <w:t>adjunto</w:t>
-                            </w:r>
-                            <w:r>
-                              <w:rPr>
-                                <w:color w:val="F79546"/>
-                                <w:spacing w:val="-6"/>
-                                <w:sz w:val="56"/>
-                              </w:rPr>
-                              <w:t xml:space="preserve"> </w:t>
-                            </w:r>
-                            <w:r>
-                              <w:rPr>
-                                <w:color w:val="F79546"/>
-                                <w:sz w:val="56"/>
-                              </w:rPr>
-                              <w:t>en un archivo aparte.</w:t>
-                            </w:r>
                           </w:p>
                         </w:txbxContent>
                       </wps:txbx>
@@ -7908,22 +8242,69 @@
                   <w:txbxContent>
                     <w:p>
                       <w:pPr>
-                        <w:pStyle w:val="BodyText"/>
+                        <w:spacing w:line="276" w:lineRule="auto"/>
+                        <w:ind w:left="2330" w:right="76" w:hanging="2261"/>
                         <w:rPr>
                           <w:color w:val="000000"/>
                           <w:sz w:val="56"/>
+                          <w:lang w:val="es-MX"/>
                         </w:rPr>
                       </w:pPr>
-                    </w:p>
-                    <w:p>
-                      <w:pPr>
-                        <w:pStyle w:val="BodyText"/>
-                        <w:spacing w:before="655"/>
+                      <w:r>
                         <w:rPr>
                           <w:color w:val="000000"/>
                           <w:sz w:val="56"/>
+                          <w:lang w:val="es-MX"/>
                         </w:rPr>
-                      </w:pPr>
+                        <w:drawing>
+                          <wp:inline distT="0" distB="0" distL="0" distR="0" wp14:anchorId="4F35BB55" wp14:editId="02D18C26">
+                            <wp:extent cx="4431030" cy="3423920"/>
+                            <wp:effectExtent l="0" t="0" r="7620" b="5080"/>
+                            <wp:docPr id="1395031563" name="Picture 11" descr="A diagram of a company&#10;&#10;AI-generated content may be incorrect."/>
+                            <wp:cNvGraphicFramePr>
+                              <a:graphicFrameLocks xmlns:a="http://schemas.openxmlformats.org/drawingml/2006/main" noChangeAspect="1"/>
+                            </wp:cNvGraphicFramePr>
+                            <a:graphic xmlns:a="http://schemas.openxmlformats.org/drawingml/2006/main">
+                              <a:graphicData uri="http://schemas.openxmlformats.org/drawingml/2006/picture">
+                                <pic:pic xmlns:pic="http://schemas.openxmlformats.org/drawingml/2006/picture">
+                                  <pic:nvPicPr>
+                                    <pic:cNvPr id="1395031563" name="Picture 11" descr="A diagram of a company&#10;&#10;AI-generated content may be incorrect."/>
+                                    <pic:cNvPicPr>
+                                      <a:picLocks noChangeAspect="1" noChangeArrowheads="1"/>
+                                    </pic:cNvPicPr>
+                                  </pic:nvPicPr>
+                                  <pic:blipFill>
+                                    <a:blip r:embed="rId8">
+                                      <a:extLst>
+                                        <a:ext uri="{28A0092B-C50C-407E-A947-70E740481C1C}">
+                                          <a14:useLocalDpi xmlns:a14="http://schemas.microsoft.com/office/drawing/2010/main" val="0"/>
+                                        </a:ext>
+                                      </a:extLst>
+                                    </a:blip>
+                                    <a:srcRect/>
+                                    <a:stretch>
+                                      <a:fillRect/>
+                                    </a:stretch>
+                                  </pic:blipFill>
+                                  <pic:spPr bwMode="auto">
+                                    <a:xfrm>
+                                      <a:off x="0" y="0"/>
+                                      <a:ext cx="4431030" cy="3423920"/>
+                                    </a:xfrm>
+                                    <a:prstGeom prst="rect">
+                                      <a:avLst/>
+                                    </a:prstGeom>
+                                    <a:noFill/>
+                                    <a:ln>
+                                      <a:noFill/>
+                                    </a:ln>
+                                  </pic:spPr>
+                                </pic:pic>
+                              </a:graphicData>
+                            </a:graphic>
+                          </wp:inline>
+                        </w:drawing>
+                      </w:r>
                     </w:p>
                     <w:p>
                       <w:pPr>
@@ -7934,103 +8315,6 @@
                           <w:sz w:val="56"/>
                         </w:rPr>
                       </w:pPr>
-                      <w:r>
-                        <w:rPr>
-                          <w:color w:val="F79546"/>
-                          <w:sz w:val="56"/>
-                        </w:rPr>
-                        <w:t>Diagrama</w:t>
-                      </w:r>
-                      <w:r>
-                        <w:rPr>
-                          <w:color w:val="F79546"/>
-                          <w:spacing w:val="-6"/>
-                          <w:sz w:val="56"/>
-                        </w:rPr>
-                        <w:t xml:space="preserve"> </w:t>
-                      </w:r>
-                      <w:r>
-                        <w:rPr>
-                          <w:color w:val="F79546"/>
-                          <w:sz w:val="56"/>
-                        </w:rPr>
-                        <w:t>de</w:t>
-                      </w:r>
-                      <w:r>
-                        <w:rPr>
-                          <w:color w:val="F79546"/>
-                          <w:spacing w:val="-5"/>
-                          <w:sz w:val="56"/>
-                        </w:rPr>
-                        <w:t xml:space="preserve"> </w:t>
-                      </w:r>
-                      <w:r>
-                        <w:rPr>
-                          <w:color w:val="F79546"/>
-                          <w:sz w:val="56"/>
-                        </w:rPr>
-                        <w:t>clases</w:t>
-                      </w:r>
-                      <w:r>
-                        <w:rPr>
-                          <w:color w:val="F79546"/>
-                          <w:spacing w:val="-6"/>
-                          <w:sz w:val="56"/>
-                        </w:rPr>
-                        <w:t xml:space="preserve"> </w:t>
-                      </w:r>
-                      <w:r>
-                        <w:rPr>
-                          <w:color w:val="F79546"/>
-                          <w:sz w:val="56"/>
-                        </w:rPr>
-                        <w:t>aquí</w:t>
-                      </w:r>
-                      <w:r>
-                        <w:rPr>
-                          <w:color w:val="F79546"/>
-                          <w:spacing w:val="-8"/>
-                          <w:sz w:val="56"/>
-                        </w:rPr>
-                        <w:t xml:space="preserve"> </w:t>
-                      </w:r>
-                      <w:r>
-                        <w:rPr>
-                          <w:color w:val="F79546"/>
-                          <w:sz w:val="56"/>
-                        </w:rPr>
-                        <w:t>o</w:t>
-                      </w:r>
-                      <w:r>
-                        <w:rPr>
-                          <w:color w:val="F79546"/>
-                          <w:spacing w:val="-3"/>
-                          <w:sz w:val="56"/>
-                        </w:rPr>
-                        <w:t xml:space="preserve"> </w:t>
-                      </w:r>
-                      <w:r>
-                        <w:rPr>
-                          <w:color w:val="F79546"/>
-                          <w:sz w:val="56"/>
-                        </w:rPr>
-                        <w:t>adjunto</w:t>
-                      </w:r>
-                      <w:r>
-                        <w:rPr>
-                          <w:color w:val="F79546"/>
-                          <w:spacing w:val="-6"/>
-                          <w:sz w:val="56"/>
-                        </w:rPr>
-                        <w:t xml:space="preserve"> </w:t>
-                      </w:r>
-                      <w:r>
-                        <w:rPr>
-                          <w:color w:val="F79546"/>
-                          <w:sz w:val="56"/>
-                        </w:rPr>
-                        <w:t>en un archivo aparte.</w:t>
-                      </w:r>
                     </w:p>
                   </w:txbxContent>
                 </v:textbox>
@@ -8302,14 +8586,30 @@
         </w:rPr>
         <w:t xml:space="preserve"> </w:t>
       </w:r>
+      <w:proofErr w:type="gramStart"/>
       <w:r>
         <w:t>driver</w:t>
       </w:r>
+      <w:proofErr w:type="gramEnd"/>
       <w:r>
         <w:rPr>
           <w:spacing w:val="-2"/>
         </w:rPr>
-        <w:t xml:space="preserve"> program:</w:t>
+        <w:t xml:space="preserve"> </w:t>
+      </w:r>
+      <w:proofErr w:type="spellStart"/>
+      <w:r>
+        <w:rPr>
+          <w:spacing w:val="-2"/>
+        </w:rPr>
+        <w:t>program</w:t>
+      </w:r>
+      <w:proofErr w:type="spellEnd"/>
+      <w:r>
+        <w:rPr>
+          <w:spacing w:val="-2"/>
+        </w:rPr>
+        <w:t>:</w:t>
       </w:r>
     </w:p>
     <w:p>
@@ -8465,7 +8765,7 @@
       <w:r>
         <w:t xml:space="preserve">GitHub: colocar aquí la URL: </w:t>
       </w:r>
-      <w:hyperlink r:id="rId8" w:history="1">
+      <w:hyperlink r:id="rId9" w:history="1">
         <w:r>
           <w:rPr>
             <w:rStyle w:val="Hyperlink"/>
@@ -8501,12 +8801,14 @@
       </w:pPr>
       <w:bookmarkStart w:id="8" w:name="Checklist_antes_de_entregar"/>
       <w:bookmarkEnd w:id="8"/>
+      <w:proofErr w:type="spellStart"/>
       <w:r>
         <w:rPr>
           <w:color w:val="365F91"/>
         </w:rPr>
         <w:t>Checklist</w:t>
       </w:r>
+      <w:proofErr w:type="spellEnd"/>
       <w:r>
         <w:rPr>
           <w:color w:val="365F91"/>
@@ -9559,7 +9861,6 @@
       <w:lvlJc w:val="left"/>
       <w:pPr>
         <w:ind w:left="1081" w:hanging="360"/>
-        <w:jc w:val="left"/>
       </w:pPr>
       <w:rPr>
         <w:rFonts w:ascii="Cambria" w:eastAsia="Cambria" w:hAnsi="Cambria" w:cs="Cambria" w:hint="default"/>
@@ -9658,7 +9959,6 @@
       <w:lvlJc w:val="left"/>
       <w:pPr>
         <w:ind w:left="750" w:hanging="390"/>
-        <w:jc w:val="left"/>
       </w:pPr>
       <w:rPr>
         <w:rFonts w:hint="default"/>
@@ -9672,7 +9972,6 @@
       <w:lvlJc w:val="left"/>
       <w:pPr>
         <w:ind w:left="750" w:hanging="390"/>
-        <w:jc w:val="left"/>
       </w:pPr>
       <w:rPr>
         <w:rFonts w:ascii="Calibri" w:eastAsia="Calibri" w:hAnsi="Calibri" w:cs="Calibri" w:hint="default"/>
@@ -10397,7 +10696,6 @@
   <w:style w:type="character" w:default="1" w:styleId="DefaultParagraphFont">
     <w:name w:val="Default Paragraph Font"/>
     <w:uiPriority w:val="1"/>
-    <w:semiHidden/>
     <w:unhideWhenUsed/>
   </w:style>
   <w:style w:type="table" w:default="1" w:styleId="TableNormal">

</xml_diff>